<commit_message>
Residual changes after last work session
</commit_message>
<xml_diff>
--- a/Exercism-Local-Excercises/CryptoSquare-Journey-Log.docx
+++ b/Exercism-Local-Excercises/CryptoSquare-Journey-Log.docx
@@ -26,86 +26,146 @@
         <w:rPr>
           <w:rStyle w:val="IntenseReference"/>
         </w:rPr>
-        <w:t xml:space="preserve">REGEX </w:t>
+        <w:t>Actual log</w:t>
+      </w:r>
+    </w:p>
+    <w:p>
+      <w:pPr>
+        <w:pStyle w:val="ListParagraph"/>
+        <w:numPr>
+          <w:ilvl w:val="0"/>
+          <w:numId w:val="22"/>
+        </w:numPr>
+        <w:rPr>
+          <w:lang w:val="en-GB"/>
+        </w:rPr>
+      </w:pPr>
+      <w:r>
+        <w:rPr>
+          <w:lang w:val="en-GB"/>
+        </w:rPr>
+        <w:t>Learned about REGEX expressions in order to apply various string normalizations</w:t>
+      </w:r>
+      <w:r>
+        <w:rPr>
+          <w:lang w:val="en-GB"/>
+        </w:rPr>
+        <w:br/>
+        <w:t>as parts of a cryptographic ciphering technique.</w:t>
+      </w:r>
+    </w:p>
+    <w:p>
+      <w:pPr>
+        <w:pStyle w:val="ListParagraph"/>
+        <w:numPr>
+          <w:ilvl w:val="0"/>
+          <w:numId w:val="22"/>
+        </w:numPr>
+        <w:rPr>
+          <w:lang w:val="en-GB"/>
+        </w:rPr>
+      </w:pPr>
+      <w:r>
+        <w:rPr>
+          <w:lang w:val="en-GB"/>
+        </w:rPr>
+        <w:t xml:space="preserve">Broke through my faulty understanding of Polymorphism being confined and exclusively comprised of interface and base-type </w:t>
       </w:r>
       <w:proofErr w:type="spellStart"/>
       <w:r>
         <w:rPr>
+          <w:lang w:val="en-GB"/>
+        </w:rPr>
+        <w:t>useages</w:t>
+      </w:r>
+      <w:proofErr w:type="spellEnd"/>
+      <w:r>
+        <w:rPr>
+          <w:lang w:val="en-GB"/>
+        </w:rPr>
+        <w:t xml:space="preserve">. The catch-block of a try-catch statement </w:t>
+      </w:r>
+      <w:proofErr w:type="spellStart"/>
+      <w:r>
+        <w:rPr>
+          <w:lang w:val="en-GB"/>
+        </w:rPr>
+        <w:t>f.e</w:t>
+      </w:r>
+      <w:proofErr w:type="spellEnd"/>
+      <w:r>
+        <w:rPr>
+          <w:lang w:val="en-GB"/>
+        </w:rPr>
+        <w:t>.</w:t>
+      </w:r>
+      <w:r>
+        <w:rPr>
+          <w:lang w:val="en-GB"/>
+        </w:rPr>
+        <w:br/>
+        <w:t>employs a third form of polymorphism by binding a thrown exception type instance</w:t>
+      </w:r>
+      <w:r>
+        <w:rPr>
+          <w:lang w:val="en-GB"/>
+        </w:rPr>
+        <w:t xml:space="preserve"> to the argument of the catch-block parentheses causing any type of exception to be </w:t>
+      </w:r>
+      <w:proofErr w:type="spellStart"/>
+      <w:r>
+        <w:rPr>
+          <w:lang w:val="en-GB"/>
+        </w:rPr>
+        <w:t>polymorphised</w:t>
+      </w:r>
+      <w:proofErr w:type="spellEnd"/>
+      <w:r>
+        <w:rPr>
+          <w:lang w:val="en-GB"/>
+        </w:rPr>
+        <w:t xml:space="preserve"> as whatever exception type is used in the signature of the catch-block parentheses.</w:t>
+      </w:r>
+      <w:r>
+        <w:rPr>
+          <w:lang w:val="en-GB"/>
+        </w:rPr>
+        <w:br/>
+        <w:t>This then constitutes polymorphism as no cast, interface or base type got crucially involved.</w:t>
+      </w:r>
+    </w:p>
+    <w:p>
+      <w:pPr>
+        <w:pStyle w:val="ListParagraph"/>
+        <w:numPr>
+          <w:ilvl w:val="0"/>
+          <w:numId w:val="22"/>
+        </w:numPr>
+        <w:rPr>
+          <w:lang w:val="en-GB"/>
+        </w:rPr>
+      </w:pPr>
+      <w:r>
+        <w:rPr>
+          <w:lang w:val="en-GB"/>
+        </w:rPr>
+        <w:t>Discovered a neat way to hide complex types using type aliases</w:t>
+      </w:r>
+    </w:p>
+    <w:p>
+      <w:pPr>
+        <w:rPr>
           <w:rStyle w:val="IntenseReference"/>
-        </w:rPr>
-        <w:t>expressions</w:t>
-      </w:r>
-      <w:proofErr w:type="spellEnd"/>
+          <w:lang w:val="en-GB"/>
+        </w:rPr>
+      </w:pPr>
       <w:r>
         <w:rPr>
           <w:rStyle w:val="IntenseReference"/>
-        </w:rPr>
-        <w:t xml:space="preserve"> </w:t>
-      </w:r>
-      <w:proofErr w:type="spellStart"/>
-      <w:r>
-        <w:rPr>
-          <w:rStyle w:val="IntenseReference"/>
-        </w:rPr>
-        <w:t>for</w:t>
-      </w:r>
-      <w:proofErr w:type="spellEnd"/>
-      <w:r>
-        <w:rPr>
-          <w:rStyle w:val="IntenseReference"/>
-        </w:rPr>
-        <w:t xml:space="preserve"> </w:t>
-      </w:r>
-      <w:proofErr w:type="spellStart"/>
-      <w:r>
-        <w:rPr>
-          <w:rStyle w:val="IntenseReference"/>
-        </w:rPr>
-        <w:t>Spaces</w:t>
-      </w:r>
-      <w:proofErr w:type="spellEnd"/>
-      <w:r>
-        <w:rPr>
-          <w:rStyle w:val="IntenseReference"/>
-        </w:rPr>
-        <w:t xml:space="preserve"> </w:t>
-      </w:r>
-      <w:proofErr w:type="spellStart"/>
-      <w:r>
-        <w:rPr>
-          <w:rStyle w:val="IntenseReference"/>
-        </w:rPr>
-        <w:t>and</w:t>
-      </w:r>
-      <w:proofErr w:type="spellEnd"/>
-      <w:r>
-        <w:rPr>
-          <w:rStyle w:val="IntenseReference"/>
-        </w:rPr>
-        <w:t xml:space="preserve"> </w:t>
-      </w:r>
-      <w:proofErr w:type="spellStart"/>
-      <w:r>
-        <w:rPr>
-          <w:rStyle w:val="IntenseReference"/>
-        </w:rPr>
-        <w:t>Punctuation</w:t>
-      </w:r>
-      <w:proofErr w:type="spellEnd"/>
-      <w:r>
-        <w:rPr>
-          <w:rStyle w:val="IntenseReference"/>
-        </w:rPr>
-        <w:t xml:space="preserve"> </w:t>
-      </w:r>
-      <w:proofErr w:type="spellStart"/>
-      <w:r>
-        <w:rPr>
-          <w:rStyle w:val="IntenseReference"/>
-        </w:rPr>
-        <w:t>removal</w:t>
-      </w:r>
-      <w:proofErr w:type="spellEnd"/>
+          <w:lang w:val="en-GB"/>
+        </w:rPr>
+        <w:t>REGEX expressions for Spaces and Punctuation removal</w:t>
+      </w:r>
     </w:p>
     <w:p>
       <w:pPr>
@@ -231,11 +291,13 @@
       <w:pPr>
         <w:rPr>
           <w:rStyle w:val="IntenseReference"/>
+          <w:lang w:val="en-GB"/>
         </w:rPr>
       </w:pPr>
       <w:r>
         <w:rPr>
           <w:rStyle w:val="IntenseReference"/>
+          <w:lang w:val="en-GB"/>
         </w:rPr>
         <w:t>Conundrum: What’s the type of a Catch-block exception argument?</w:t>
       </w:r>
@@ -457,6 +519,7 @@
         <w:rPr>
           <w:lang w:val="en-GB"/>
         </w:rPr>
+        <w:lastRenderedPageBreak/>
         <w:t xml:space="preserve">The typing of a catch-block exception argument is literally what’s observed as the typing of the exception argument typing, but the Runtime Type </w:t>
       </w:r>
       <w:proofErr w:type="spellStart"/>
@@ -644,6 +707,817 @@
         </w:rPr>
         <w:t>. Polymorphism isn’t restricted to two forms.</w:t>
       </w:r>
+    </w:p>
+    <w:p>
+      <w:pPr>
+        <w:rPr>
+          <w:b/>
+          <w:bCs/>
+          <w:lang w:val="en-GB"/>
+        </w:rPr>
+      </w:pPr>
+      <w:r>
+        <w:rPr>
+          <w:b/>
+          <w:bCs/>
+          <w:lang w:val="en-GB"/>
+        </w:rPr>
+        <w:br w:type="page"/>
+      </w:r>
+    </w:p>
+    <w:p>
+      <w:pPr>
+        <w:rPr>
+          <w:rStyle w:val="IntenseReference"/>
+          <w:b w:val="0"/>
+          <w:bCs w:val="0"/>
+          <w:lang w:val="en-GB"/>
+        </w:rPr>
+      </w:pPr>
+      <w:r>
+        <w:rPr>
+          <w:rStyle w:val="IntenseReference"/>
+          <w:b w:val="0"/>
+          <w:bCs w:val="0"/>
+          <w:lang w:val="en-GB"/>
+        </w:rPr>
+        <w:t>How to hide complicated types, devoid of verbosity</w:t>
+      </w:r>
+    </w:p>
+    <w:p>
+      <w:pPr>
+        <w:pStyle w:val="Heading2"/>
+        <w:rPr>
+          <w:lang w:val="en-GB"/>
+        </w:rPr>
+      </w:pPr>
+      <w:bookmarkStart w:id="0" w:name="_Hlk173501085"/>
+      <w:r>
+        <w:rPr>
+          <w:lang w:val="en-GB"/>
+        </w:rPr>
+        <w:t xml:space="preserve">Custom Type Alias Using </w:t>
+      </w:r>
+      <w:proofErr w:type="spellStart"/>
+      <w:r>
+        <w:rPr>
+          <w:lang w:val="en-GB"/>
+        </w:rPr>
+        <w:t>using</w:t>
+      </w:r>
+      <w:proofErr w:type="spellEnd"/>
+      <w:r>
+        <w:rPr>
+          <w:lang w:val="en-GB"/>
+        </w:rPr>
+        <w:t xml:space="preserve"> Directive in C#</w:t>
+      </w:r>
+    </w:p>
+    <w:p>
+      <w:pPr>
+        <w:pStyle w:val="Heading3"/>
+        <w:rPr>
+          <w:lang w:val="en-GB"/>
+        </w:rPr>
+      </w:pPr>
+      <w:r>
+        <w:rPr>
+          <w:lang w:val="en-GB"/>
+        </w:rPr>
+        <w:t>Introduction</w:t>
+      </w:r>
+    </w:p>
+    <w:p>
+      <w:pPr>
+        <w:rPr>
+          <w:lang w:val="en-GB"/>
+        </w:rPr>
+      </w:pPr>
+      <w:r>
+        <w:rPr>
+          <w:lang w:val="en-GB"/>
+        </w:rPr>
+        <w:t>In C# 10, a feature was introduced that allows you to create type aliases using the using directive. This feature simplifies the usage of complex types by allowing you to define a more readable alias for them. This is particularly useful for improving code readability and maintainability.</w:t>
+      </w:r>
+    </w:p>
+    <w:p>
+      <w:pPr>
+        <w:pStyle w:val="Heading3"/>
+        <w:rPr>
+          <w:lang w:val="en-GB"/>
+        </w:rPr>
+      </w:pPr>
+      <w:r>
+        <w:rPr>
+          <w:lang w:val="en-GB"/>
+        </w:rPr>
+        <w:t>Version Requirements</w:t>
+      </w:r>
+    </w:p>
+    <w:p>
+      <w:pPr>
+        <w:pStyle w:val="ListParagraph"/>
+        <w:numPr>
+          <w:ilvl w:val="0"/>
+          <w:numId w:val="21"/>
+        </w:numPr>
+        <w:rPr>
+          <w:lang w:val="en-GB"/>
+        </w:rPr>
+      </w:pPr>
+      <w:r>
+        <w:rPr>
+          <w:lang w:val="en-GB"/>
+        </w:rPr>
+        <w:t>C# Version: This feature is available starting from C# 10.</w:t>
+      </w:r>
+    </w:p>
+    <w:p>
+      <w:pPr>
+        <w:pStyle w:val="ListParagraph"/>
+        <w:numPr>
+          <w:ilvl w:val="0"/>
+          <w:numId w:val="21"/>
+        </w:numPr>
+        <w:rPr>
+          <w:lang w:val="en-GB"/>
+        </w:rPr>
+      </w:pPr>
+      <w:r>
+        <w:rPr>
+          <w:lang w:val="en-GB"/>
+        </w:rPr>
+        <w:t>.NET Version: You need to be using a version of .NET that supports C# 10, which is .NET 6.0</w:t>
+      </w:r>
+      <w:r>
+        <w:rPr>
+          <w:lang w:val="en-GB"/>
+        </w:rPr>
+        <w:t>+</w:t>
+      </w:r>
+    </w:p>
+    <w:p>
+      <w:pPr>
+        <w:pStyle w:val="Heading3"/>
+        <w:rPr>
+          <w:lang w:val="en-GB"/>
+        </w:rPr>
+      </w:pPr>
+      <w:r>
+        <w:rPr>
+          <w:lang w:val="en-GB"/>
+        </w:rPr>
+        <w:t>Syntax</w:t>
+      </w:r>
+    </w:p>
+    <w:p>
+      <w:pPr>
+        <w:rPr>
+          <w:lang w:val="en-GB"/>
+        </w:rPr>
+      </w:pPr>
+      <w:r>
+        <w:rPr>
+          <w:lang w:val="en-GB"/>
+        </w:rPr>
+        <w:t>The syntax for defining a type alias using the using directive is straightforward:</w:t>
+      </w:r>
+    </w:p>
+    <w:p>
+      <w:pPr>
+        <w:rPr>
+          <w:rFonts w:ascii="Consolas" w:hAnsi="Consolas"/>
+          <w:lang w:val="en-GB"/>
+        </w:rPr>
+      </w:pPr>
+      <w:r>
+        <w:rPr>
+          <w:rFonts w:ascii="Consolas" w:hAnsi="Consolas"/>
+          <w:lang w:val="en-GB"/>
+        </w:rPr>
+        <w:t xml:space="preserve">using </w:t>
+      </w:r>
+      <w:proofErr w:type="spellStart"/>
+      <w:r>
+        <w:rPr>
+          <w:rFonts w:ascii="Consolas" w:hAnsi="Consolas"/>
+          <w:lang w:val="en-GB"/>
+        </w:rPr>
+        <w:t>AliasName</w:t>
+      </w:r>
+      <w:proofErr w:type="spellEnd"/>
+      <w:r>
+        <w:rPr>
+          <w:rFonts w:ascii="Consolas" w:hAnsi="Consolas"/>
+          <w:lang w:val="en-GB"/>
+        </w:rPr>
+        <w:t xml:space="preserve"> = </w:t>
+      </w:r>
+      <w:proofErr w:type="spellStart"/>
+      <w:proofErr w:type="gramStart"/>
+      <w:r>
+        <w:rPr>
+          <w:rFonts w:ascii="Consolas" w:hAnsi="Consolas"/>
+          <w:lang w:val="en-GB"/>
+        </w:rPr>
+        <w:t>FullTypeName</w:t>
+      </w:r>
+      <w:proofErr w:type="spellEnd"/>
+      <w:r>
+        <w:rPr>
+          <w:rFonts w:ascii="Consolas" w:hAnsi="Consolas"/>
+          <w:lang w:val="en-GB"/>
+        </w:rPr>
+        <w:t>;</w:t>
+      </w:r>
+      <w:proofErr w:type="gramEnd"/>
+    </w:p>
+    <w:p>
+      <w:pPr>
+        <w:pStyle w:val="Heading3"/>
+        <w:rPr>
+          <w:lang w:val="en-GB"/>
+        </w:rPr>
+      </w:pPr>
+      <w:r>
+        <w:rPr>
+          <w:lang w:val="en-GB"/>
+        </w:rPr>
+        <w:t>Aspects of the Custom Type Alias</w:t>
+      </w:r>
+    </w:p>
+    <w:p>
+      <w:pPr>
+        <w:pStyle w:val="Heading3"/>
+        <w:rPr>
+          <w:lang w:val="en-GB"/>
+        </w:rPr>
+      </w:pPr>
+      <w:r>
+        <w:rPr>
+          <w:lang w:val="en-GB"/>
+        </w:rPr>
+        <w:t>Purpose and Reasoning</w:t>
+      </w:r>
+    </w:p>
+    <w:p>
+      <w:pPr>
+        <w:pStyle w:val="ListParagraph"/>
+        <w:numPr>
+          <w:ilvl w:val="0"/>
+          <w:numId w:val="20"/>
+        </w:numPr>
+        <w:rPr>
+          <w:lang w:val="en-GB"/>
+        </w:rPr>
+      </w:pPr>
+      <w:r>
+        <w:rPr>
+          <w:b/>
+          <w:bCs/>
+          <w:lang w:val="en-GB"/>
+        </w:rPr>
+        <w:t>Improving Readability</w:t>
+      </w:r>
+      <w:r>
+        <w:rPr>
+          <w:lang w:val="en-GB"/>
+        </w:rPr>
+        <w:t>:</w:t>
+      </w:r>
+      <w:r>
+        <w:rPr>
+          <w:lang w:val="en-GB"/>
+        </w:rPr>
+        <w:br/>
+      </w:r>
+      <w:r>
+        <w:rPr>
+          <w:lang w:val="en-GB"/>
+        </w:rPr>
+        <w:t xml:space="preserve">Complex type signatures can make code difficult to read and understand. </w:t>
+      </w:r>
+      <w:r>
+        <w:rPr>
+          <w:lang w:val="en-GB"/>
+        </w:rPr>
+        <w:br/>
+      </w:r>
+      <w:r>
+        <w:rPr>
+          <w:lang w:val="en-GB"/>
+        </w:rPr>
+        <w:t>Using an alias makes the code more concise and easier to read.</w:t>
+      </w:r>
+    </w:p>
+    <w:p>
+      <w:pPr>
+        <w:pStyle w:val="ListParagraph"/>
+        <w:numPr>
+          <w:ilvl w:val="0"/>
+          <w:numId w:val="20"/>
+        </w:numPr>
+        <w:rPr>
+          <w:lang w:val="en-GB"/>
+        </w:rPr>
+      </w:pPr>
+      <w:r>
+        <w:rPr>
+          <w:b/>
+          <w:bCs/>
+          <w:lang w:val="en-GB"/>
+        </w:rPr>
+        <w:t>Maintaining Maintainability</w:t>
+      </w:r>
+      <w:r>
+        <w:rPr>
+          <w:lang w:val="en-GB"/>
+        </w:rPr>
+        <w:t>:</w:t>
+      </w:r>
+      <w:r>
+        <w:rPr>
+          <w:lang w:val="en-GB"/>
+        </w:rPr>
+        <w:br/>
+        <w:t>There’s an application of dependency inversion wherein the definition of a type is stored in one place, changeable for all by a single edit,</w:t>
+      </w:r>
+      <w:r>
+        <w:rPr>
+          <w:lang w:val="en-GB"/>
+        </w:rPr>
+        <w:t xml:space="preserve"> rather than explicitly stated for every use.</w:t>
+      </w:r>
+    </w:p>
+    <w:p>
+      <w:pPr>
+        <w:pStyle w:val="ListParagraph"/>
+        <w:numPr>
+          <w:ilvl w:val="0"/>
+          <w:numId w:val="20"/>
+        </w:numPr>
+        <w:rPr>
+          <w:lang w:val="en-GB"/>
+        </w:rPr>
+      </w:pPr>
+      <w:r>
+        <w:rPr>
+          <w:b/>
+          <w:bCs/>
+          <w:lang w:val="en-GB"/>
+        </w:rPr>
+        <w:t>Reducing Redundancy</w:t>
+      </w:r>
+      <w:r>
+        <w:rPr>
+          <w:lang w:val="en-GB"/>
+        </w:rPr>
+        <w:t>:</w:t>
+      </w:r>
+      <w:r>
+        <w:rPr>
+          <w:lang w:val="en-GB"/>
+        </w:rPr>
+        <w:br/>
+      </w:r>
+      <w:r>
+        <w:rPr>
+          <w:lang w:val="en-GB"/>
+        </w:rPr>
+        <w:t>Helps in reducing redundancy when a complex type is used multiple times in the codebase.</w:t>
+      </w:r>
+    </w:p>
+    <w:p>
+      <w:pPr>
+        <w:pStyle w:val="Heading3"/>
+        <w:rPr>
+          <w:lang w:val="en-GB"/>
+        </w:rPr>
+      </w:pPr>
+      <w:r>
+        <w:rPr>
+          <w:lang w:val="en-GB"/>
+        </w:rPr>
+        <w:t>Upsides</w:t>
+      </w:r>
+    </w:p>
+    <w:p>
+      <w:pPr>
+        <w:pStyle w:val="ListParagraph"/>
+        <w:numPr>
+          <w:ilvl w:val="0"/>
+          <w:numId w:val="19"/>
+        </w:numPr>
+        <w:rPr>
+          <w:lang w:val="fr-FR"/>
+        </w:rPr>
+      </w:pPr>
+      <w:r>
+        <w:rPr>
+          <w:b/>
+          <w:bCs/>
+          <w:lang w:val="fr-FR"/>
+        </w:rPr>
+        <w:t xml:space="preserve">Code </w:t>
+      </w:r>
+      <w:proofErr w:type="gramStart"/>
+      <w:r>
+        <w:rPr>
+          <w:b/>
+          <w:bCs/>
+          <w:lang w:val="fr-FR"/>
+        </w:rPr>
+        <w:t>Simplification</w:t>
+      </w:r>
+      <w:r>
+        <w:rPr>
+          <w:lang w:val="fr-FR"/>
+        </w:rPr>
+        <w:t>:</w:t>
+      </w:r>
+      <w:proofErr w:type="gramEnd"/>
+      <w:r>
+        <w:rPr>
+          <w:lang w:val="fr-FR"/>
+        </w:rPr>
+        <w:br/>
+      </w:r>
+      <w:proofErr w:type="spellStart"/>
+      <w:r>
+        <w:rPr>
+          <w:lang w:val="fr-FR"/>
+        </w:rPr>
+        <w:t>Makes</w:t>
+      </w:r>
+      <w:proofErr w:type="spellEnd"/>
+      <w:r>
+        <w:rPr>
+          <w:lang w:val="fr-FR"/>
+        </w:rPr>
+        <w:t xml:space="preserve"> </w:t>
+      </w:r>
+      <w:proofErr w:type="spellStart"/>
+      <w:r>
+        <w:rPr>
+          <w:lang w:val="fr-FR"/>
+        </w:rPr>
+        <w:t>complex</w:t>
+      </w:r>
+      <w:proofErr w:type="spellEnd"/>
+      <w:r>
+        <w:rPr>
+          <w:lang w:val="fr-FR"/>
+        </w:rPr>
+        <w:t xml:space="preserve"> type signatures </w:t>
+      </w:r>
+      <w:proofErr w:type="spellStart"/>
+      <w:r>
+        <w:rPr>
+          <w:lang w:val="fr-FR"/>
+        </w:rPr>
+        <w:t>simpler</w:t>
+      </w:r>
+      <w:proofErr w:type="spellEnd"/>
+    </w:p>
+    <w:p>
+      <w:pPr>
+        <w:pStyle w:val="ListParagraph"/>
+        <w:numPr>
+          <w:ilvl w:val="0"/>
+          <w:numId w:val="19"/>
+        </w:numPr>
+        <w:rPr>
+          <w:lang w:val="en-GB"/>
+        </w:rPr>
+      </w:pPr>
+      <w:r>
+        <w:rPr>
+          <w:b/>
+          <w:bCs/>
+          <w:lang w:val="en-GB"/>
+        </w:rPr>
+        <w:t>Centralized Type Management</w:t>
+      </w:r>
+      <w:r>
+        <w:rPr>
+          <w:lang w:val="en-GB"/>
+        </w:rPr>
+        <w:t>:</w:t>
+      </w:r>
+      <w:r>
+        <w:rPr>
+          <w:lang w:val="en-GB"/>
+        </w:rPr>
+        <w:br/>
+      </w:r>
+      <w:r>
+        <w:rPr>
+          <w:lang w:val="en-GB"/>
+        </w:rPr>
+        <w:t>Changing the underlying type becomes easier and less error-prone</w:t>
+      </w:r>
+    </w:p>
+    <w:p>
+      <w:pPr>
+        <w:pStyle w:val="ListParagraph"/>
+        <w:numPr>
+          <w:ilvl w:val="0"/>
+          <w:numId w:val="19"/>
+        </w:numPr>
+        <w:rPr>
+          <w:lang w:val="en-GB"/>
+        </w:rPr>
+      </w:pPr>
+      <w:r>
+        <w:rPr>
+          <w:b/>
+          <w:bCs/>
+          <w:lang w:val="en-GB"/>
+        </w:rPr>
+        <w:t>Enhanced Readability</w:t>
+      </w:r>
+      <w:r>
+        <w:rPr>
+          <w:lang w:val="en-GB"/>
+        </w:rPr>
+        <w:t>:</w:t>
+      </w:r>
+      <w:r>
+        <w:rPr>
+          <w:lang w:val="en-GB"/>
+        </w:rPr>
+        <w:br/>
+      </w:r>
+      <w:r>
+        <w:rPr>
+          <w:lang w:val="en-GB"/>
+        </w:rPr>
+        <w:t>Improves code</w:t>
+      </w:r>
+      <w:r>
+        <w:rPr>
+          <w:lang w:val="en-GB"/>
+        </w:rPr>
+        <w:t xml:space="preserve"> </w:t>
+      </w:r>
+      <w:r>
+        <w:rPr>
+          <w:lang w:val="en-GB"/>
+        </w:rPr>
+        <w:t>readability by replacing long type names with shorter, more descriptive ones</w:t>
+      </w:r>
+    </w:p>
+    <w:p>
+      <w:pPr>
+        <w:pStyle w:val="Heading3"/>
+        <w:rPr>
+          <w:lang w:val="en-GB"/>
+        </w:rPr>
+      </w:pPr>
+      <w:r>
+        <w:rPr>
+          <w:lang w:val="en-GB"/>
+        </w:rPr>
+        <w:t>Downsides</w:t>
+      </w:r>
+    </w:p>
+    <w:p>
+      <w:pPr>
+        <w:pStyle w:val="ListParagraph"/>
+        <w:numPr>
+          <w:ilvl w:val="0"/>
+          <w:numId w:val="18"/>
+        </w:numPr>
+        <w:rPr>
+          <w:lang w:val="en-GB"/>
+        </w:rPr>
+      </w:pPr>
+      <w:r>
+        <w:rPr>
+          <w:b/>
+          <w:bCs/>
+          <w:lang w:val="en-GB"/>
+        </w:rPr>
+        <w:t>Indirect Type Information</w:t>
+      </w:r>
+      <w:r>
+        <w:rPr>
+          <w:lang w:val="en-GB"/>
+        </w:rPr>
+        <w:t xml:space="preserve">: </w:t>
+      </w:r>
+      <w:r>
+        <w:rPr>
+          <w:lang w:val="en-GB"/>
+        </w:rPr>
+        <w:br/>
+      </w:r>
+      <w:r>
+        <w:rPr>
+          <w:lang w:val="en-GB"/>
+        </w:rPr>
+        <w:t>When reading the code, you need to refer back to the alias definition to understand the underlying type, which can sometimes hinder quick comprehension.</w:t>
+      </w:r>
+    </w:p>
+    <w:p>
+      <w:pPr>
+        <w:pStyle w:val="ListParagraph"/>
+        <w:numPr>
+          <w:ilvl w:val="0"/>
+          <w:numId w:val="18"/>
+        </w:numPr>
+        <w:rPr>
+          <w:lang w:val="en-GB"/>
+        </w:rPr>
+      </w:pPr>
+      <w:r>
+        <w:rPr>
+          <w:b/>
+          <w:bCs/>
+          <w:lang w:val="en-GB"/>
+        </w:rPr>
+        <w:t>Limited Scope</w:t>
+      </w:r>
+      <w:r>
+        <w:rPr>
+          <w:lang w:val="en-GB"/>
+        </w:rPr>
+        <w:t xml:space="preserve">: </w:t>
+      </w:r>
+      <w:r>
+        <w:rPr>
+          <w:lang w:val="en-GB"/>
+        </w:rPr>
+        <w:br/>
+      </w:r>
+      <w:r>
+        <w:rPr>
+          <w:lang w:val="en-GB"/>
+        </w:rPr>
+        <w:t>Aliases defined using the using directive are limited to the scope of the namespace or file in which they are declared. This can sometimes be restrictive.</w:t>
+      </w:r>
+    </w:p>
+    <w:p>
+      <w:pPr>
+        <w:pStyle w:val="Heading3"/>
+        <w:rPr>
+          <w:lang w:val="en-GB"/>
+        </w:rPr>
+      </w:pPr>
+      <w:r>
+        <w:rPr>
+          <w:lang w:val="en-GB"/>
+        </w:rPr>
+        <w:t>Utilities and Roles</w:t>
+      </w:r>
+    </w:p>
+    <w:p>
+      <w:pPr>
+        <w:pStyle w:val="ListParagraph"/>
+        <w:numPr>
+          <w:ilvl w:val="0"/>
+          <w:numId w:val="16"/>
+        </w:numPr>
+        <w:rPr>
+          <w:lang w:val="en-GB"/>
+        </w:rPr>
+      </w:pPr>
+      <w:r>
+        <w:rPr>
+          <w:b/>
+          <w:bCs/>
+          <w:lang w:val="en-GB"/>
+        </w:rPr>
+        <w:t>Simplifying Generics</w:t>
+      </w:r>
+      <w:r>
+        <w:rPr>
+          <w:lang w:val="en-GB"/>
+        </w:rPr>
+        <w:t xml:space="preserve">: </w:t>
+      </w:r>
+      <w:r>
+        <w:rPr>
+          <w:lang w:val="en-GB"/>
+        </w:rPr>
+        <w:br/>
+      </w:r>
+      <w:r>
+        <w:rPr>
+          <w:lang w:val="en-GB"/>
+        </w:rPr>
+        <w:t>Especially useful when dealing with complex generic types</w:t>
+      </w:r>
+    </w:p>
+    <w:p>
+      <w:pPr>
+        <w:pStyle w:val="ListParagraph"/>
+        <w:numPr>
+          <w:ilvl w:val="0"/>
+          <w:numId w:val="16"/>
+        </w:numPr>
+        <w:rPr>
+          <w:lang w:val="en-GB"/>
+        </w:rPr>
+      </w:pPr>
+      <w:r>
+        <w:rPr>
+          <w:b/>
+          <w:bCs/>
+          <w:lang w:val="en-GB"/>
+        </w:rPr>
+        <w:t>Consistent Naming</w:t>
+      </w:r>
+      <w:r>
+        <w:rPr>
+          <w:lang w:val="en-GB"/>
+        </w:rPr>
+        <w:t xml:space="preserve">: </w:t>
+      </w:r>
+      <w:r>
+        <w:rPr>
+          <w:lang w:val="en-GB"/>
+        </w:rPr>
+        <w:br/>
+      </w:r>
+      <w:r>
+        <w:rPr>
+          <w:lang w:val="en-GB"/>
+        </w:rPr>
+        <w:t>Helps in maintaining consistent naming conventions for commonly used complex types</w:t>
+      </w:r>
+    </w:p>
+    <w:p>
+      <w:pPr>
+        <w:pStyle w:val="ListParagraph"/>
+        <w:numPr>
+          <w:ilvl w:val="0"/>
+          <w:numId w:val="16"/>
+        </w:numPr>
+        <w:rPr>
+          <w:lang w:val="en-GB"/>
+        </w:rPr>
+      </w:pPr>
+      <w:r>
+        <w:rPr>
+          <w:b/>
+          <w:bCs/>
+          <w:lang w:val="en-GB"/>
+        </w:rPr>
+        <w:t>Documentation</w:t>
+      </w:r>
+      <w:r>
+        <w:rPr>
+          <w:lang w:val="en-GB"/>
+        </w:rPr>
+        <w:t xml:space="preserve">: </w:t>
+      </w:r>
+      <w:r>
+        <w:rPr>
+          <w:lang w:val="en-GB"/>
+        </w:rPr>
+        <w:br/>
+      </w:r>
+      <w:r>
+        <w:rPr>
+          <w:lang w:val="en-GB"/>
+        </w:rPr>
+        <w:t>Acts as a form of documentation by providing meaningful names for complex type</w:t>
+      </w:r>
+      <w:r>
+        <w:rPr>
+          <w:lang w:val="en-GB"/>
+        </w:rPr>
+        <w:t>s</w:t>
+      </w:r>
+    </w:p>
+    <w:p>
+      <w:pPr>
+        <w:pStyle w:val="Heading3"/>
+        <w:rPr>
+          <w:lang w:val="en-GB"/>
+        </w:rPr>
+      </w:pPr>
+      <w:r>
+        <w:rPr>
+          <w:lang w:val="en-GB"/>
+        </w:rPr>
+        <w:t>Conclusion</w:t>
+      </w:r>
+    </w:p>
+    <w:p>
+      <w:pPr>
+        <w:rPr>
+          <w:lang w:val="en-GB"/>
+        </w:rPr>
+      </w:pPr>
+      <w:r>
+        <w:rPr>
+          <w:lang w:val="en-GB"/>
+        </w:rPr>
+        <w:t>Using the using directive to define type aliases in C# 10 is a powerful tool for improving code readability and maintainability, especially when dealing with complex types. While it has some limitations, its benefits in terms of simplifying code and centralizing type management make it a valuable feature for modern C# development.</w:t>
+      </w:r>
+      <w:bookmarkEnd w:id="0"/>
     </w:p>
     <w:sectPr>
       <w:pgSz w:w="11906" w:h="16838"/>
@@ -658,6 +1532,345 @@
 <file path=word/numbering.xml><?xml version="1.0" encoding="utf-8"?>
 <w:numbering xmlns:wpc="http://schemas.microsoft.com/office/word/2010/wordprocessingCanvas" xmlns:cx="http://schemas.microsoft.com/office/drawing/2014/chartex" xmlns:cx1="http://schemas.microsoft.com/office/drawing/2015/9/8/chartex" xmlns:cx2="http://schemas.microsoft.com/office/drawing/2015/10/21/chartex" xmlns:cx3="http://schemas.microsoft.com/office/drawing/2016/5/9/chartex" xmlns:cx4="http://schemas.microsoft.com/office/drawing/2016/5/10/chartex" xmlns:cx5="http://schemas.microsoft.com/office/drawing/2016/5/11/chartex" xmlns:cx6="http://schemas.microsoft.com/office/drawing/2016/5/12/chartex" xmlns:cx7="http://schemas.microsoft.com/office/drawing/2016/5/13/chartex" xmlns:cx8="http://schemas.microsoft.com/office/drawing/2016/5/14/chartex" xmlns:mc="http://schemas.openxmlformats.org/markup-compatibility/2006" xmlns:aink="http://schemas.microsoft.com/office/drawing/2016/ink" xmlns:am3d="http://schemas.microsoft.com/office/drawing/2017/model3d" xmlns:o="urn:schemas-microsoft-com:office:office" xmlns:oel="http://schemas.microsoft.com/office/2019/extlst" xmlns:r="http://schemas.openxmlformats.org/officeDocument/2006/relationships" xmlns:m="http://schemas.openxmlformats.org/officeDocument/2006/math" xmlns:v="urn:schemas-microsoft-com:vml" xmlns:wp14="http://schemas.microsoft.com/office/word/2010/wordprocessingDrawing" xmlns:wp="http://schemas.openxmlformats.org/drawingml/2006/wordprocessingDrawing" xmlns:w10="urn:schemas-microsoft-com:office:word" xmlns:w="http://schemas.openxmlformats.org/wordprocessingml/2006/main" xmlns:w14="http://schemas.microsoft.com/office/word/2010/wordml" xmlns:w15="http://schemas.microsoft.com/office/word/2012/wordml" xmlns:w16cex="http://schemas.microsoft.com/office/word/2018/wordml/cex" xmlns:w16cid="http://schemas.microsoft.com/office/word/2016/wordml/cid" xmlns:w16="http://schemas.microsoft.com/office/word/2018/wordml" xmlns:w16du="http://schemas.microsoft.com/office/word/2023/wordml/word16du" xmlns:w16sdtdh="http://schemas.microsoft.com/office/word/2020/wordml/sdtdatahash" xmlns:w16se="http://schemas.microsoft.com/office/word/2015/wordml/symex" xmlns:wpg="http://schemas.microsoft.com/office/word/2010/wordprocessingGroup" xmlns:wpi="http://schemas.microsoft.com/office/word/2010/wordprocessingInk" xmlns:wne="http://schemas.microsoft.com/office/word/2006/wordml" xmlns:wps="http://schemas.microsoft.com/office/word/2010/wordprocessingShape" mc:Ignorable="w14 w15 w16se w16cid w16 w16cex w16sdtdh w16du wp14">
   <w:abstractNum w:abstractNumId="0" w15:restartNumberingAfterBreak="0">
+    <w:nsid w:val="113E384A"/>
+    <w:multiLevelType w:val="hybridMultilevel"/>
+    <w:tmpl w:val="5B1A660C"/>
+    <w:lvl w:ilvl="0" w:tplc="08090001">
+      <w:start w:val="1"/>
+      <w:numFmt w:val="bullet"/>
+      <w:lvlText w:val=""/>
+      <w:lvlJc w:val="left"/>
+      <w:pPr>
+        <w:ind w:left="720" w:hanging="360"/>
+      </w:pPr>
+      <w:rPr>
+        <w:rFonts w:ascii="Symbol" w:hAnsi="Symbol" w:hint="default"/>
+      </w:rPr>
+    </w:lvl>
+    <w:lvl w:ilvl="1" w:tplc="08090003" w:tentative="1">
+      <w:start w:val="1"/>
+      <w:numFmt w:val="bullet"/>
+      <w:lvlText w:val="o"/>
+      <w:lvlJc w:val="left"/>
+      <w:pPr>
+        <w:ind w:left="1440" w:hanging="360"/>
+      </w:pPr>
+      <w:rPr>
+        <w:rFonts w:ascii="Courier New" w:hAnsi="Courier New" w:cs="Courier New" w:hint="default"/>
+      </w:rPr>
+    </w:lvl>
+    <w:lvl w:ilvl="2" w:tplc="08090005" w:tentative="1">
+      <w:start w:val="1"/>
+      <w:numFmt w:val="bullet"/>
+      <w:lvlText w:val=""/>
+      <w:lvlJc w:val="left"/>
+      <w:pPr>
+        <w:ind w:left="2160" w:hanging="360"/>
+      </w:pPr>
+      <w:rPr>
+        <w:rFonts w:ascii="Wingdings" w:hAnsi="Wingdings" w:hint="default"/>
+      </w:rPr>
+    </w:lvl>
+    <w:lvl w:ilvl="3" w:tplc="08090001" w:tentative="1">
+      <w:start w:val="1"/>
+      <w:numFmt w:val="bullet"/>
+      <w:lvlText w:val=""/>
+      <w:lvlJc w:val="left"/>
+      <w:pPr>
+        <w:ind w:left="2880" w:hanging="360"/>
+      </w:pPr>
+      <w:rPr>
+        <w:rFonts w:ascii="Symbol" w:hAnsi="Symbol" w:hint="default"/>
+      </w:rPr>
+    </w:lvl>
+    <w:lvl w:ilvl="4" w:tplc="08090003" w:tentative="1">
+      <w:start w:val="1"/>
+      <w:numFmt w:val="bullet"/>
+      <w:lvlText w:val="o"/>
+      <w:lvlJc w:val="left"/>
+      <w:pPr>
+        <w:ind w:left="3600" w:hanging="360"/>
+      </w:pPr>
+      <w:rPr>
+        <w:rFonts w:ascii="Courier New" w:hAnsi="Courier New" w:cs="Courier New" w:hint="default"/>
+      </w:rPr>
+    </w:lvl>
+    <w:lvl w:ilvl="5" w:tplc="08090005" w:tentative="1">
+      <w:start w:val="1"/>
+      <w:numFmt w:val="bullet"/>
+      <w:lvlText w:val=""/>
+      <w:lvlJc w:val="left"/>
+      <w:pPr>
+        <w:ind w:left="4320" w:hanging="360"/>
+      </w:pPr>
+      <w:rPr>
+        <w:rFonts w:ascii="Wingdings" w:hAnsi="Wingdings" w:hint="default"/>
+      </w:rPr>
+    </w:lvl>
+    <w:lvl w:ilvl="6" w:tplc="08090001" w:tentative="1">
+      <w:start w:val="1"/>
+      <w:numFmt w:val="bullet"/>
+      <w:lvlText w:val=""/>
+      <w:lvlJc w:val="left"/>
+      <w:pPr>
+        <w:ind w:left="5040" w:hanging="360"/>
+      </w:pPr>
+      <w:rPr>
+        <w:rFonts w:ascii="Symbol" w:hAnsi="Symbol" w:hint="default"/>
+      </w:rPr>
+    </w:lvl>
+    <w:lvl w:ilvl="7" w:tplc="08090003" w:tentative="1">
+      <w:start w:val="1"/>
+      <w:numFmt w:val="bullet"/>
+      <w:lvlText w:val="o"/>
+      <w:lvlJc w:val="left"/>
+      <w:pPr>
+        <w:ind w:left="5760" w:hanging="360"/>
+      </w:pPr>
+      <w:rPr>
+        <w:rFonts w:ascii="Courier New" w:hAnsi="Courier New" w:cs="Courier New" w:hint="default"/>
+      </w:rPr>
+    </w:lvl>
+    <w:lvl w:ilvl="8" w:tplc="08090005" w:tentative="1">
+      <w:start w:val="1"/>
+      <w:numFmt w:val="bullet"/>
+      <w:lvlText w:val=""/>
+      <w:lvlJc w:val="left"/>
+      <w:pPr>
+        <w:ind w:left="6480" w:hanging="360"/>
+      </w:pPr>
+      <w:rPr>
+        <w:rFonts w:ascii="Wingdings" w:hAnsi="Wingdings" w:hint="default"/>
+      </w:rPr>
+    </w:lvl>
+  </w:abstractNum>
+  <w:abstractNum w:abstractNumId="1" w15:restartNumberingAfterBreak="0">
+    <w:nsid w:val="1D4A4607"/>
+    <w:multiLevelType w:val="hybridMultilevel"/>
+    <w:tmpl w:val="7DD024FE"/>
+    <w:lvl w:ilvl="0" w:tplc="08090001">
+      <w:start w:val="1"/>
+      <w:numFmt w:val="bullet"/>
+      <w:lvlText w:val=""/>
+      <w:lvlJc w:val="left"/>
+      <w:pPr>
+        <w:ind w:left="720" w:hanging="360"/>
+      </w:pPr>
+      <w:rPr>
+        <w:rFonts w:ascii="Symbol" w:hAnsi="Symbol" w:hint="default"/>
+      </w:rPr>
+    </w:lvl>
+    <w:lvl w:ilvl="1" w:tplc="08090003" w:tentative="1">
+      <w:start w:val="1"/>
+      <w:numFmt w:val="bullet"/>
+      <w:lvlText w:val="o"/>
+      <w:lvlJc w:val="left"/>
+      <w:pPr>
+        <w:ind w:left="1440" w:hanging="360"/>
+      </w:pPr>
+      <w:rPr>
+        <w:rFonts w:ascii="Courier New" w:hAnsi="Courier New" w:cs="Courier New" w:hint="default"/>
+      </w:rPr>
+    </w:lvl>
+    <w:lvl w:ilvl="2" w:tplc="08090005" w:tentative="1">
+      <w:start w:val="1"/>
+      <w:numFmt w:val="bullet"/>
+      <w:lvlText w:val=""/>
+      <w:lvlJc w:val="left"/>
+      <w:pPr>
+        <w:ind w:left="2160" w:hanging="360"/>
+      </w:pPr>
+      <w:rPr>
+        <w:rFonts w:ascii="Wingdings" w:hAnsi="Wingdings" w:hint="default"/>
+      </w:rPr>
+    </w:lvl>
+    <w:lvl w:ilvl="3" w:tplc="08090001" w:tentative="1">
+      <w:start w:val="1"/>
+      <w:numFmt w:val="bullet"/>
+      <w:lvlText w:val=""/>
+      <w:lvlJc w:val="left"/>
+      <w:pPr>
+        <w:ind w:left="2880" w:hanging="360"/>
+      </w:pPr>
+      <w:rPr>
+        <w:rFonts w:ascii="Symbol" w:hAnsi="Symbol" w:hint="default"/>
+      </w:rPr>
+    </w:lvl>
+    <w:lvl w:ilvl="4" w:tplc="08090003" w:tentative="1">
+      <w:start w:val="1"/>
+      <w:numFmt w:val="bullet"/>
+      <w:lvlText w:val="o"/>
+      <w:lvlJc w:val="left"/>
+      <w:pPr>
+        <w:ind w:left="3600" w:hanging="360"/>
+      </w:pPr>
+      <w:rPr>
+        <w:rFonts w:ascii="Courier New" w:hAnsi="Courier New" w:cs="Courier New" w:hint="default"/>
+      </w:rPr>
+    </w:lvl>
+    <w:lvl w:ilvl="5" w:tplc="08090005" w:tentative="1">
+      <w:start w:val="1"/>
+      <w:numFmt w:val="bullet"/>
+      <w:lvlText w:val=""/>
+      <w:lvlJc w:val="left"/>
+      <w:pPr>
+        <w:ind w:left="4320" w:hanging="360"/>
+      </w:pPr>
+      <w:rPr>
+        <w:rFonts w:ascii="Wingdings" w:hAnsi="Wingdings" w:hint="default"/>
+      </w:rPr>
+    </w:lvl>
+    <w:lvl w:ilvl="6" w:tplc="08090001" w:tentative="1">
+      <w:start w:val="1"/>
+      <w:numFmt w:val="bullet"/>
+      <w:lvlText w:val=""/>
+      <w:lvlJc w:val="left"/>
+      <w:pPr>
+        <w:ind w:left="5040" w:hanging="360"/>
+      </w:pPr>
+      <w:rPr>
+        <w:rFonts w:ascii="Symbol" w:hAnsi="Symbol" w:hint="default"/>
+      </w:rPr>
+    </w:lvl>
+    <w:lvl w:ilvl="7" w:tplc="08090003" w:tentative="1">
+      <w:start w:val="1"/>
+      <w:numFmt w:val="bullet"/>
+      <w:lvlText w:val="o"/>
+      <w:lvlJc w:val="left"/>
+      <w:pPr>
+        <w:ind w:left="5760" w:hanging="360"/>
+      </w:pPr>
+      <w:rPr>
+        <w:rFonts w:ascii="Courier New" w:hAnsi="Courier New" w:cs="Courier New" w:hint="default"/>
+      </w:rPr>
+    </w:lvl>
+    <w:lvl w:ilvl="8" w:tplc="08090005" w:tentative="1">
+      <w:start w:val="1"/>
+      <w:numFmt w:val="bullet"/>
+      <w:lvlText w:val=""/>
+      <w:lvlJc w:val="left"/>
+      <w:pPr>
+        <w:ind w:left="6480" w:hanging="360"/>
+      </w:pPr>
+      <w:rPr>
+        <w:rFonts w:ascii="Wingdings" w:hAnsi="Wingdings" w:hint="default"/>
+      </w:rPr>
+    </w:lvl>
+  </w:abstractNum>
+  <w:abstractNum w:abstractNumId="2" w15:restartNumberingAfterBreak="0">
+    <w:nsid w:val="206032AC"/>
+    <w:multiLevelType w:val="hybridMultilevel"/>
+    <w:tmpl w:val="6A62B2B0"/>
+    <w:lvl w:ilvl="0" w:tplc="08090001">
+      <w:start w:val="1"/>
+      <w:numFmt w:val="bullet"/>
+      <w:lvlText w:val=""/>
+      <w:lvlJc w:val="left"/>
+      <w:pPr>
+        <w:ind w:left="720" w:hanging="360"/>
+      </w:pPr>
+      <w:rPr>
+        <w:rFonts w:ascii="Symbol" w:hAnsi="Symbol" w:hint="default"/>
+      </w:rPr>
+    </w:lvl>
+    <w:lvl w:ilvl="1" w:tplc="08090003" w:tentative="1">
+      <w:start w:val="1"/>
+      <w:numFmt w:val="bullet"/>
+      <w:lvlText w:val="o"/>
+      <w:lvlJc w:val="left"/>
+      <w:pPr>
+        <w:ind w:left="1440" w:hanging="360"/>
+      </w:pPr>
+      <w:rPr>
+        <w:rFonts w:ascii="Courier New" w:hAnsi="Courier New" w:cs="Courier New" w:hint="default"/>
+      </w:rPr>
+    </w:lvl>
+    <w:lvl w:ilvl="2" w:tplc="08090005" w:tentative="1">
+      <w:start w:val="1"/>
+      <w:numFmt w:val="bullet"/>
+      <w:lvlText w:val=""/>
+      <w:lvlJc w:val="left"/>
+      <w:pPr>
+        <w:ind w:left="2160" w:hanging="360"/>
+      </w:pPr>
+      <w:rPr>
+        <w:rFonts w:ascii="Wingdings" w:hAnsi="Wingdings" w:hint="default"/>
+      </w:rPr>
+    </w:lvl>
+    <w:lvl w:ilvl="3" w:tplc="08090001" w:tentative="1">
+      <w:start w:val="1"/>
+      <w:numFmt w:val="bullet"/>
+      <w:lvlText w:val=""/>
+      <w:lvlJc w:val="left"/>
+      <w:pPr>
+        <w:ind w:left="2880" w:hanging="360"/>
+      </w:pPr>
+      <w:rPr>
+        <w:rFonts w:ascii="Symbol" w:hAnsi="Symbol" w:hint="default"/>
+      </w:rPr>
+    </w:lvl>
+    <w:lvl w:ilvl="4" w:tplc="08090003" w:tentative="1">
+      <w:start w:val="1"/>
+      <w:numFmt w:val="bullet"/>
+      <w:lvlText w:val="o"/>
+      <w:lvlJc w:val="left"/>
+      <w:pPr>
+        <w:ind w:left="3600" w:hanging="360"/>
+      </w:pPr>
+      <w:rPr>
+        <w:rFonts w:ascii="Courier New" w:hAnsi="Courier New" w:cs="Courier New" w:hint="default"/>
+      </w:rPr>
+    </w:lvl>
+    <w:lvl w:ilvl="5" w:tplc="08090005" w:tentative="1">
+      <w:start w:val="1"/>
+      <w:numFmt w:val="bullet"/>
+      <w:lvlText w:val=""/>
+      <w:lvlJc w:val="left"/>
+      <w:pPr>
+        <w:ind w:left="4320" w:hanging="360"/>
+      </w:pPr>
+      <w:rPr>
+        <w:rFonts w:ascii="Wingdings" w:hAnsi="Wingdings" w:hint="default"/>
+      </w:rPr>
+    </w:lvl>
+    <w:lvl w:ilvl="6" w:tplc="08090001" w:tentative="1">
+      <w:start w:val="1"/>
+      <w:numFmt w:val="bullet"/>
+      <w:lvlText w:val=""/>
+      <w:lvlJc w:val="left"/>
+      <w:pPr>
+        <w:ind w:left="5040" w:hanging="360"/>
+      </w:pPr>
+      <w:rPr>
+        <w:rFonts w:ascii="Symbol" w:hAnsi="Symbol" w:hint="default"/>
+      </w:rPr>
+    </w:lvl>
+    <w:lvl w:ilvl="7" w:tplc="08090003" w:tentative="1">
+      <w:start w:val="1"/>
+      <w:numFmt w:val="bullet"/>
+      <w:lvlText w:val="o"/>
+      <w:lvlJc w:val="left"/>
+      <w:pPr>
+        <w:ind w:left="5760" w:hanging="360"/>
+      </w:pPr>
+      <w:rPr>
+        <w:rFonts w:ascii="Courier New" w:hAnsi="Courier New" w:cs="Courier New" w:hint="default"/>
+      </w:rPr>
+    </w:lvl>
+    <w:lvl w:ilvl="8" w:tplc="08090005" w:tentative="1">
+      <w:start w:val="1"/>
+      <w:numFmt w:val="bullet"/>
+      <w:lvlText w:val=""/>
+      <w:lvlJc w:val="left"/>
+      <w:pPr>
+        <w:ind w:left="6480" w:hanging="360"/>
+      </w:pPr>
+      <w:rPr>
+        <w:rFonts w:ascii="Wingdings" w:hAnsi="Wingdings" w:hint="default"/>
+      </w:rPr>
+    </w:lvl>
+  </w:abstractNum>
+  <w:abstractNum w:abstractNumId="3" w15:restartNumberingAfterBreak="0">
     <w:nsid w:val="261B175A"/>
     <w:multiLevelType w:val="hybridMultilevel"/>
     <w:tmpl w:val="54A6D9B2"/>
@@ -770,7 +1983,1226 @@
       </w:rPr>
     </w:lvl>
   </w:abstractNum>
-  <w:abstractNum w:abstractNumId="1" w15:restartNumberingAfterBreak="0">
+  <w:abstractNum w:abstractNumId="4" w15:restartNumberingAfterBreak="0">
+    <w:nsid w:val="27EE1E89"/>
+    <w:multiLevelType w:val="hybridMultilevel"/>
+    <w:tmpl w:val="09E6195A"/>
+    <w:lvl w:ilvl="0" w:tplc="C7D49134">
+      <w:numFmt w:val="bullet"/>
+      <w:lvlText w:val="-"/>
+      <w:lvlJc w:val="left"/>
+      <w:pPr>
+        <w:ind w:left="720" w:hanging="360"/>
+      </w:pPr>
+      <w:rPr>
+        <w:rFonts w:ascii="Calibri Light" w:eastAsiaTheme="minorEastAsia" w:hAnsi="Calibri Light" w:cs="Calibri Light" w:hint="default"/>
+      </w:rPr>
+    </w:lvl>
+    <w:lvl w:ilvl="1" w:tplc="08090003" w:tentative="1">
+      <w:start w:val="1"/>
+      <w:numFmt w:val="bullet"/>
+      <w:lvlText w:val="o"/>
+      <w:lvlJc w:val="left"/>
+      <w:pPr>
+        <w:ind w:left="1440" w:hanging="360"/>
+      </w:pPr>
+      <w:rPr>
+        <w:rFonts w:ascii="Courier New" w:hAnsi="Courier New" w:cs="Courier New" w:hint="default"/>
+      </w:rPr>
+    </w:lvl>
+    <w:lvl w:ilvl="2" w:tplc="08090005" w:tentative="1">
+      <w:start w:val="1"/>
+      <w:numFmt w:val="bullet"/>
+      <w:lvlText w:val=""/>
+      <w:lvlJc w:val="left"/>
+      <w:pPr>
+        <w:ind w:left="2160" w:hanging="360"/>
+      </w:pPr>
+      <w:rPr>
+        <w:rFonts w:ascii="Wingdings" w:hAnsi="Wingdings" w:hint="default"/>
+      </w:rPr>
+    </w:lvl>
+    <w:lvl w:ilvl="3" w:tplc="08090001" w:tentative="1">
+      <w:start w:val="1"/>
+      <w:numFmt w:val="bullet"/>
+      <w:lvlText w:val=""/>
+      <w:lvlJc w:val="left"/>
+      <w:pPr>
+        <w:ind w:left="2880" w:hanging="360"/>
+      </w:pPr>
+      <w:rPr>
+        <w:rFonts w:ascii="Symbol" w:hAnsi="Symbol" w:hint="default"/>
+      </w:rPr>
+    </w:lvl>
+    <w:lvl w:ilvl="4" w:tplc="08090003" w:tentative="1">
+      <w:start w:val="1"/>
+      <w:numFmt w:val="bullet"/>
+      <w:lvlText w:val="o"/>
+      <w:lvlJc w:val="left"/>
+      <w:pPr>
+        <w:ind w:left="3600" w:hanging="360"/>
+      </w:pPr>
+      <w:rPr>
+        <w:rFonts w:ascii="Courier New" w:hAnsi="Courier New" w:cs="Courier New" w:hint="default"/>
+      </w:rPr>
+    </w:lvl>
+    <w:lvl w:ilvl="5" w:tplc="08090005" w:tentative="1">
+      <w:start w:val="1"/>
+      <w:numFmt w:val="bullet"/>
+      <w:lvlText w:val=""/>
+      <w:lvlJc w:val="left"/>
+      <w:pPr>
+        <w:ind w:left="4320" w:hanging="360"/>
+      </w:pPr>
+      <w:rPr>
+        <w:rFonts w:ascii="Wingdings" w:hAnsi="Wingdings" w:hint="default"/>
+      </w:rPr>
+    </w:lvl>
+    <w:lvl w:ilvl="6" w:tplc="08090001" w:tentative="1">
+      <w:start w:val="1"/>
+      <w:numFmt w:val="bullet"/>
+      <w:lvlText w:val=""/>
+      <w:lvlJc w:val="left"/>
+      <w:pPr>
+        <w:ind w:left="5040" w:hanging="360"/>
+      </w:pPr>
+      <w:rPr>
+        <w:rFonts w:ascii="Symbol" w:hAnsi="Symbol" w:hint="default"/>
+      </w:rPr>
+    </w:lvl>
+    <w:lvl w:ilvl="7" w:tplc="08090003" w:tentative="1">
+      <w:start w:val="1"/>
+      <w:numFmt w:val="bullet"/>
+      <w:lvlText w:val="o"/>
+      <w:lvlJc w:val="left"/>
+      <w:pPr>
+        <w:ind w:left="5760" w:hanging="360"/>
+      </w:pPr>
+      <w:rPr>
+        <w:rFonts w:ascii="Courier New" w:hAnsi="Courier New" w:cs="Courier New" w:hint="default"/>
+      </w:rPr>
+    </w:lvl>
+    <w:lvl w:ilvl="8" w:tplc="08090005" w:tentative="1">
+      <w:start w:val="1"/>
+      <w:numFmt w:val="bullet"/>
+      <w:lvlText w:val=""/>
+      <w:lvlJc w:val="left"/>
+      <w:pPr>
+        <w:ind w:left="6480" w:hanging="360"/>
+      </w:pPr>
+      <w:rPr>
+        <w:rFonts w:ascii="Wingdings" w:hAnsi="Wingdings" w:hint="default"/>
+      </w:rPr>
+    </w:lvl>
+  </w:abstractNum>
+  <w:abstractNum w:abstractNumId="5" w15:restartNumberingAfterBreak="0">
+    <w:nsid w:val="290C6362"/>
+    <w:multiLevelType w:val="multilevel"/>
+    <w:tmpl w:val="0748AD0C"/>
+    <w:lvl w:ilvl="0">
+      <w:start w:val="1"/>
+      <w:numFmt w:val="bullet"/>
+      <w:lvlText w:val=""/>
+      <w:lvlJc w:val="left"/>
+      <w:pPr>
+        <w:tabs>
+          <w:tab w:val="num" w:pos="720"/>
+        </w:tabs>
+        <w:ind w:left="720" w:hanging="360"/>
+      </w:pPr>
+      <w:rPr>
+        <w:rFonts w:ascii="Symbol" w:hAnsi="Symbol" w:hint="default"/>
+        <w:sz w:val="20"/>
+      </w:rPr>
+    </w:lvl>
+    <w:lvl w:ilvl="1" w:tentative="1">
+      <w:start w:val="1"/>
+      <w:numFmt w:val="bullet"/>
+      <w:lvlText w:val="o"/>
+      <w:lvlJc w:val="left"/>
+      <w:pPr>
+        <w:tabs>
+          <w:tab w:val="num" w:pos="1440"/>
+        </w:tabs>
+        <w:ind w:left="1440" w:hanging="360"/>
+      </w:pPr>
+      <w:rPr>
+        <w:rFonts w:ascii="Courier New" w:hAnsi="Courier New" w:hint="default"/>
+        <w:sz w:val="20"/>
+      </w:rPr>
+    </w:lvl>
+    <w:lvl w:ilvl="2" w:tentative="1">
+      <w:start w:val="1"/>
+      <w:numFmt w:val="bullet"/>
+      <w:lvlText w:val=""/>
+      <w:lvlJc w:val="left"/>
+      <w:pPr>
+        <w:tabs>
+          <w:tab w:val="num" w:pos="2160"/>
+        </w:tabs>
+        <w:ind w:left="2160" w:hanging="360"/>
+      </w:pPr>
+      <w:rPr>
+        <w:rFonts w:ascii="Wingdings" w:hAnsi="Wingdings" w:hint="default"/>
+        <w:sz w:val="20"/>
+      </w:rPr>
+    </w:lvl>
+    <w:lvl w:ilvl="3" w:tentative="1">
+      <w:start w:val="1"/>
+      <w:numFmt w:val="bullet"/>
+      <w:lvlText w:val=""/>
+      <w:lvlJc w:val="left"/>
+      <w:pPr>
+        <w:tabs>
+          <w:tab w:val="num" w:pos="2880"/>
+        </w:tabs>
+        <w:ind w:left="2880" w:hanging="360"/>
+      </w:pPr>
+      <w:rPr>
+        <w:rFonts w:ascii="Wingdings" w:hAnsi="Wingdings" w:hint="default"/>
+        <w:sz w:val="20"/>
+      </w:rPr>
+    </w:lvl>
+    <w:lvl w:ilvl="4" w:tentative="1">
+      <w:start w:val="1"/>
+      <w:numFmt w:val="bullet"/>
+      <w:lvlText w:val=""/>
+      <w:lvlJc w:val="left"/>
+      <w:pPr>
+        <w:tabs>
+          <w:tab w:val="num" w:pos="3600"/>
+        </w:tabs>
+        <w:ind w:left="3600" w:hanging="360"/>
+      </w:pPr>
+      <w:rPr>
+        <w:rFonts w:ascii="Wingdings" w:hAnsi="Wingdings" w:hint="default"/>
+        <w:sz w:val="20"/>
+      </w:rPr>
+    </w:lvl>
+    <w:lvl w:ilvl="5" w:tentative="1">
+      <w:start w:val="1"/>
+      <w:numFmt w:val="bullet"/>
+      <w:lvlText w:val=""/>
+      <w:lvlJc w:val="left"/>
+      <w:pPr>
+        <w:tabs>
+          <w:tab w:val="num" w:pos="4320"/>
+        </w:tabs>
+        <w:ind w:left="4320" w:hanging="360"/>
+      </w:pPr>
+      <w:rPr>
+        <w:rFonts w:ascii="Wingdings" w:hAnsi="Wingdings" w:hint="default"/>
+        <w:sz w:val="20"/>
+      </w:rPr>
+    </w:lvl>
+    <w:lvl w:ilvl="6" w:tentative="1">
+      <w:start w:val="1"/>
+      <w:numFmt w:val="bullet"/>
+      <w:lvlText w:val=""/>
+      <w:lvlJc w:val="left"/>
+      <w:pPr>
+        <w:tabs>
+          <w:tab w:val="num" w:pos="5040"/>
+        </w:tabs>
+        <w:ind w:left="5040" w:hanging="360"/>
+      </w:pPr>
+      <w:rPr>
+        <w:rFonts w:ascii="Wingdings" w:hAnsi="Wingdings" w:hint="default"/>
+        <w:sz w:val="20"/>
+      </w:rPr>
+    </w:lvl>
+    <w:lvl w:ilvl="7" w:tentative="1">
+      <w:start w:val="1"/>
+      <w:numFmt w:val="bullet"/>
+      <w:lvlText w:val=""/>
+      <w:lvlJc w:val="left"/>
+      <w:pPr>
+        <w:tabs>
+          <w:tab w:val="num" w:pos="5760"/>
+        </w:tabs>
+        <w:ind w:left="5760" w:hanging="360"/>
+      </w:pPr>
+      <w:rPr>
+        <w:rFonts w:ascii="Wingdings" w:hAnsi="Wingdings" w:hint="default"/>
+        <w:sz w:val="20"/>
+      </w:rPr>
+    </w:lvl>
+    <w:lvl w:ilvl="8" w:tentative="1">
+      <w:start w:val="1"/>
+      <w:numFmt w:val="bullet"/>
+      <w:lvlText w:val=""/>
+      <w:lvlJc w:val="left"/>
+      <w:pPr>
+        <w:tabs>
+          <w:tab w:val="num" w:pos="6480"/>
+        </w:tabs>
+        <w:ind w:left="6480" w:hanging="360"/>
+      </w:pPr>
+      <w:rPr>
+        <w:rFonts w:ascii="Wingdings" w:hAnsi="Wingdings" w:hint="default"/>
+        <w:sz w:val="20"/>
+      </w:rPr>
+    </w:lvl>
+  </w:abstractNum>
+  <w:abstractNum w:abstractNumId="6" w15:restartNumberingAfterBreak="0">
+    <w:nsid w:val="2E0F21E9"/>
+    <w:multiLevelType w:val="multilevel"/>
+    <w:tmpl w:val="2D86E7C6"/>
+    <w:lvl w:ilvl="0">
+      <w:start w:val="1"/>
+      <w:numFmt w:val="bullet"/>
+      <w:lvlText w:val=""/>
+      <w:lvlJc w:val="left"/>
+      <w:pPr>
+        <w:tabs>
+          <w:tab w:val="num" w:pos="720"/>
+        </w:tabs>
+        <w:ind w:left="720" w:hanging="360"/>
+      </w:pPr>
+      <w:rPr>
+        <w:rFonts w:ascii="Symbol" w:hAnsi="Symbol" w:hint="default"/>
+        <w:sz w:val="20"/>
+      </w:rPr>
+    </w:lvl>
+    <w:lvl w:ilvl="1" w:tentative="1">
+      <w:start w:val="1"/>
+      <w:numFmt w:val="bullet"/>
+      <w:lvlText w:val="o"/>
+      <w:lvlJc w:val="left"/>
+      <w:pPr>
+        <w:tabs>
+          <w:tab w:val="num" w:pos="1440"/>
+        </w:tabs>
+        <w:ind w:left="1440" w:hanging="360"/>
+      </w:pPr>
+      <w:rPr>
+        <w:rFonts w:ascii="Courier New" w:hAnsi="Courier New" w:hint="default"/>
+        <w:sz w:val="20"/>
+      </w:rPr>
+    </w:lvl>
+    <w:lvl w:ilvl="2" w:tentative="1">
+      <w:start w:val="1"/>
+      <w:numFmt w:val="bullet"/>
+      <w:lvlText w:val=""/>
+      <w:lvlJc w:val="left"/>
+      <w:pPr>
+        <w:tabs>
+          <w:tab w:val="num" w:pos="2160"/>
+        </w:tabs>
+        <w:ind w:left="2160" w:hanging="360"/>
+      </w:pPr>
+      <w:rPr>
+        <w:rFonts w:ascii="Wingdings" w:hAnsi="Wingdings" w:hint="default"/>
+        <w:sz w:val="20"/>
+      </w:rPr>
+    </w:lvl>
+    <w:lvl w:ilvl="3" w:tentative="1">
+      <w:start w:val="1"/>
+      <w:numFmt w:val="bullet"/>
+      <w:lvlText w:val=""/>
+      <w:lvlJc w:val="left"/>
+      <w:pPr>
+        <w:tabs>
+          <w:tab w:val="num" w:pos="2880"/>
+        </w:tabs>
+        <w:ind w:left="2880" w:hanging="360"/>
+      </w:pPr>
+      <w:rPr>
+        <w:rFonts w:ascii="Wingdings" w:hAnsi="Wingdings" w:hint="default"/>
+        <w:sz w:val="20"/>
+      </w:rPr>
+    </w:lvl>
+    <w:lvl w:ilvl="4" w:tentative="1">
+      <w:start w:val="1"/>
+      <w:numFmt w:val="bullet"/>
+      <w:lvlText w:val=""/>
+      <w:lvlJc w:val="left"/>
+      <w:pPr>
+        <w:tabs>
+          <w:tab w:val="num" w:pos="3600"/>
+        </w:tabs>
+        <w:ind w:left="3600" w:hanging="360"/>
+      </w:pPr>
+      <w:rPr>
+        <w:rFonts w:ascii="Wingdings" w:hAnsi="Wingdings" w:hint="default"/>
+        <w:sz w:val="20"/>
+      </w:rPr>
+    </w:lvl>
+    <w:lvl w:ilvl="5" w:tentative="1">
+      <w:start w:val="1"/>
+      <w:numFmt w:val="bullet"/>
+      <w:lvlText w:val=""/>
+      <w:lvlJc w:val="left"/>
+      <w:pPr>
+        <w:tabs>
+          <w:tab w:val="num" w:pos="4320"/>
+        </w:tabs>
+        <w:ind w:left="4320" w:hanging="360"/>
+      </w:pPr>
+      <w:rPr>
+        <w:rFonts w:ascii="Wingdings" w:hAnsi="Wingdings" w:hint="default"/>
+        <w:sz w:val="20"/>
+      </w:rPr>
+    </w:lvl>
+    <w:lvl w:ilvl="6" w:tentative="1">
+      <w:start w:val="1"/>
+      <w:numFmt w:val="bullet"/>
+      <w:lvlText w:val=""/>
+      <w:lvlJc w:val="left"/>
+      <w:pPr>
+        <w:tabs>
+          <w:tab w:val="num" w:pos="5040"/>
+        </w:tabs>
+        <w:ind w:left="5040" w:hanging="360"/>
+      </w:pPr>
+      <w:rPr>
+        <w:rFonts w:ascii="Wingdings" w:hAnsi="Wingdings" w:hint="default"/>
+        <w:sz w:val="20"/>
+      </w:rPr>
+    </w:lvl>
+    <w:lvl w:ilvl="7" w:tentative="1">
+      <w:start w:val="1"/>
+      <w:numFmt w:val="bullet"/>
+      <w:lvlText w:val=""/>
+      <w:lvlJc w:val="left"/>
+      <w:pPr>
+        <w:tabs>
+          <w:tab w:val="num" w:pos="5760"/>
+        </w:tabs>
+        <w:ind w:left="5760" w:hanging="360"/>
+      </w:pPr>
+      <w:rPr>
+        <w:rFonts w:ascii="Wingdings" w:hAnsi="Wingdings" w:hint="default"/>
+        <w:sz w:val="20"/>
+      </w:rPr>
+    </w:lvl>
+    <w:lvl w:ilvl="8" w:tentative="1">
+      <w:start w:val="1"/>
+      <w:numFmt w:val="bullet"/>
+      <w:lvlText w:val=""/>
+      <w:lvlJc w:val="left"/>
+      <w:pPr>
+        <w:tabs>
+          <w:tab w:val="num" w:pos="6480"/>
+        </w:tabs>
+        <w:ind w:left="6480" w:hanging="360"/>
+      </w:pPr>
+      <w:rPr>
+        <w:rFonts w:ascii="Wingdings" w:hAnsi="Wingdings" w:hint="default"/>
+        <w:sz w:val="20"/>
+      </w:rPr>
+    </w:lvl>
+  </w:abstractNum>
+  <w:abstractNum w:abstractNumId="7" w15:restartNumberingAfterBreak="0">
+    <w:nsid w:val="30E047D4"/>
+    <w:multiLevelType w:val="hybridMultilevel"/>
+    <w:tmpl w:val="9650F50E"/>
+    <w:lvl w:ilvl="0" w:tplc="08090001">
+      <w:start w:val="1"/>
+      <w:numFmt w:val="bullet"/>
+      <w:lvlText w:val=""/>
+      <w:lvlJc w:val="left"/>
+      <w:pPr>
+        <w:ind w:left="720" w:hanging="360"/>
+      </w:pPr>
+      <w:rPr>
+        <w:rFonts w:ascii="Symbol" w:hAnsi="Symbol" w:hint="default"/>
+      </w:rPr>
+    </w:lvl>
+    <w:lvl w:ilvl="1" w:tplc="08090003" w:tentative="1">
+      <w:start w:val="1"/>
+      <w:numFmt w:val="bullet"/>
+      <w:lvlText w:val="o"/>
+      <w:lvlJc w:val="left"/>
+      <w:pPr>
+        <w:ind w:left="1440" w:hanging="360"/>
+      </w:pPr>
+      <w:rPr>
+        <w:rFonts w:ascii="Courier New" w:hAnsi="Courier New" w:cs="Courier New" w:hint="default"/>
+      </w:rPr>
+    </w:lvl>
+    <w:lvl w:ilvl="2" w:tplc="08090005" w:tentative="1">
+      <w:start w:val="1"/>
+      <w:numFmt w:val="bullet"/>
+      <w:lvlText w:val=""/>
+      <w:lvlJc w:val="left"/>
+      <w:pPr>
+        <w:ind w:left="2160" w:hanging="360"/>
+      </w:pPr>
+      <w:rPr>
+        <w:rFonts w:ascii="Wingdings" w:hAnsi="Wingdings" w:hint="default"/>
+      </w:rPr>
+    </w:lvl>
+    <w:lvl w:ilvl="3" w:tplc="08090001" w:tentative="1">
+      <w:start w:val="1"/>
+      <w:numFmt w:val="bullet"/>
+      <w:lvlText w:val=""/>
+      <w:lvlJc w:val="left"/>
+      <w:pPr>
+        <w:ind w:left="2880" w:hanging="360"/>
+      </w:pPr>
+      <w:rPr>
+        <w:rFonts w:ascii="Symbol" w:hAnsi="Symbol" w:hint="default"/>
+      </w:rPr>
+    </w:lvl>
+    <w:lvl w:ilvl="4" w:tplc="08090003" w:tentative="1">
+      <w:start w:val="1"/>
+      <w:numFmt w:val="bullet"/>
+      <w:lvlText w:val="o"/>
+      <w:lvlJc w:val="left"/>
+      <w:pPr>
+        <w:ind w:left="3600" w:hanging="360"/>
+      </w:pPr>
+      <w:rPr>
+        <w:rFonts w:ascii="Courier New" w:hAnsi="Courier New" w:cs="Courier New" w:hint="default"/>
+      </w:rPr>
+    </w:lvl>
+    <w:lvl w:ilvl="5" w:tplc="08090005" w:tentative="1">
+      <w:start w:val="1"/>
+      <w:numFmt w:val="bullet"/>
+      <w:lvlText w:val=""/>
+      <w:lvlJc w:val="left"/>
+      <w:pPr>
+        <w:ind w:left="4320" w:hanging="360"/>
+      </w:pPr>
+      <w:rPr>
+        <w:rFonts w:ascii="Wingdings" w:hAnsi="Wingdings" w:hint="default"/>
+      </w:rPr>
+    </w:lvl>
+    <w:lvl w:ilvl="6" w:tplc="08090001" w:tentative="1">
+      <w:start w:val="1"/>
+      <w:numFmt w:val="bullet"/>
+      <w:lvlText w:val=""/>
+      <w:lvlJc w:val="left"/>
+      <w:pPr>
+        <w:ind w:left="5040" w:hanging="360"/>
+      </w:pPr>
+      <w:rPr>
+        <w:rFonts w:ascii="Symbol" w:hAnsi="Symbol" w:hint="default"/>
+      </w:rPr>
+    </w:lvl>
+    <w:lvl w:ilvl="7" w:tplc="08090003" w:tentative="1">
+      <w:start w:val="1"/>
+      <w:numFmt w:val="bullet"/>
+      <w:lvlText w:val="o"/>
+      <w:lvlJc w:val="left"/>
+      <w:pPr>
+        <w:ind w:left="5760" w:hanging="360"/>
+      </w:pPr>
+      <w:rPr>
+        <w:rFonts w:ascii="Courier New" w:hAnsi="Courier New" w:cs="Courier New" w:hint="default"/>
+      </w:rPr>
+    </w:lvl>
+    <w:lvl w:ilvl="8" w:tplc="08090005" w:tentative="1">
+      <w:start w:val="1"/>
+      <w:numFmt w:val="bullet"/>
+      <w:lvlText w:val=""/>
+      <w:lvlJc w:val="left"/>
+      <w:pPr>
+        <w:ind w:left="6480" w:hanging="360"/>
+      </w:pPr>
+      <w:rPr>
+        <w:rFonts w:ascii="Wingdings" w:hAnsi="Wingdings" w:hint="default"/>
+      </w:rPr>
+    </w:lvl>
+  </w:abstractNum>
+  <w:abstractNum w:abstractNumId="8" w15:restartNumberingAfterBreak="0">
+    <w:nsid w:val="32720B4F"/>
+    <w:multiLevelType w:val="hybridMultilevel"/>
+    <w:tmpl w:val="02A4ABB6"/>
+    <w:lvl w:ilvl="0" w:tplc="0809000F">
+      <w:start w:val="1"/>
+      <w:numFmt w:val="decimal"/>
+      <w:lvlText w:val="%1."/>
+      <w:lvlJc w:val="left"/>
+      <w:pPr>
+        <w:ind w:left="720" w:hanging="360"/>
+      </w:pPr>
+    </w:lvl>
+    <w:lvl w:ilvl="1" w:tplc="08090019" w:tentative="1">
+      <w:start w:val="1"/>
+      <w:numFmt w:val="lowerLetter"/>
+      <w:lvlText w:val="%2."/>
+      <w:lvlJc w:val="left"/>
+      <w:pPr>
+        <w:ind w:left="1440" w:hanging="360"/>
+      </w:pPr>
+    </w:lvl>
+    <w:lvl w:ilvl="2" w:tplc="0809001B" w:tentative="1">
+      <w:start w:val="1"/>
+      <w:numFmt w:val="lowerRoman"/>
+      <w:lvlText w:val="%3."/>
+      <w:lvlJc w:val="right"/>
+      <w:pPr>
+        <w:ind w:left="2160" w:hanging="180"/>
+      </w:pPr>
+    </w:lvl>
+    <w:lvl w:ilvl="3" w:tplc="0809000F" w:tentative="1">
+      <w:start w:val="1"/>
+      <w:numFmt w:val="decimal"/>
+      <w:lvlText w:val="%4."/>
+      <w:lvlJc w:val="left"/>
+      <w:pPr>
+        <w:ind w:left="2880" w:hanging="360"/>
+      </w:pPr>
+    </w:lvl>
+    <w:lvl w:ilvl="4" w:tplc="08090019" w:tentative="1">
+      <w:start w:val="1"/>
+      <w:numFmt w:val="lowerLetter"/>
+      <w:lvlText w:val="%5."/>
+      <w:lvlJc w:val="left"/>
+      <w:pPr>
+        <w:ind w:left="3600" w:hanging="360"/>
+      </w:pPr>
+    </w:lvl>
+    <w:lvl w:ilvl="5" w:tplc="0809001B" w:tentative="1">
+      <w:start w:val="1"/>
+      <w:numFmt w:val="lowerRoman"/>
+      <w:lvlText w:val="%6."/>
+      <w:lvlJc w:val="right"/>
+      <w:pPr>
+        <w:ind w:left="4320" w:hanging="180"/>
+      </w:pPr>
+    </w:lvl>
+    <w:lvl w:ilvl="6" w:tplc="0809000F" w:tentative="1">
+      <w:start w:val="1"/>
+      <w:numFmt w:val="decimal"/>
+      <w:lvlText w:val="%7."/>
+      <w:lvlJc w:val="left"/>
+      <w:pPr>
+        <w:ind w:left="5040" w:hanging="360"/>
+      </w:pPr>
+    </w:lvl>
+    <w:lvl w:ilvl="7" w:tplc="08090019" w:tentative="1">
+      <w:start w:val="1"/>
+      <w:numFmt w:val="lowerLetter"/>
+      <w:lvlText w:val="%8."/>
+      <w:lvlJc w:val="left"/>
+      <w:pPr>
+        <w:ind w:left="5760" w:hanging="360"/>
+      </w:pPr>
+    </w:lvl>
+    <w:lvl w:ilvl="8" w:tplc="0809001B" w:tentative="1">
+      <w:start w:val="1"/>
+      <w:numFmt w:val="lowerRoman"/>
+      <w:lvlText w:val="%9."/>
+      <w:lvlJc w:val="right"/>
+      <w:pPr>
+        <w:ind w:left="6480" w:hanging="180"/>
+      </w:pPr>
+    </w:lvl>
+  </w:abstractNum>
+  <w:abstractNum w:abstractNumId="9" w15:restartNumberingAfterBreak="0">
+    <w:nsid w:val="33BF6FE6"/>
+    <w:multiLevelType w:val="hybridMultilevel"/>
+    <w:tmpl w:val="51021EFC"/>
+    <w:lvl w:ilvl="0" w:tplc="0809000F">
+      <w:start w:val="1"/>
+      <w:numFmt w:val="decimal"/>
+      <w:lvlText w:val="%1."/>
+      <w:lvlJc w:val="left"/>
+      <w:pPr>
+        <w:ind w:left="720" w:hanging="360"/>
+      </w:pPr>
+    </w:lvl>
+    <w:lvl w:ilvl="1" w:tplc="08090019" w:tentative="1">
+      <w:start w:val="1"/>
+      <w:numFmt w:val="lowerLetter"/>
+      <w:lvlText w:val="%2."/>
+      <w:lvlJc w:val="left"/>
+      <w:pPr>
+        <w:ind w:left="1440" w:hanging="360"/>
+      </w:pPr>
+    </w:lvl>
+    <w:lvl w:ilvl="2" w:tplc="0809001B" w:tentative="1">
+      <w:start w:val="1"/>
+      <w:numFmt w:val="lowerRoman"/>
+      <w:lvlText w:val="%3."/>
+      <w:lvlJc w:val="right"/>
+      <w:pPr>
+        <w:ind w:left="2160" w:hanging="180"/>
+      </w:pPr>
+    </w:lvl>
+    <w:lvl w:ilvl="3" w:tplc="0809000F" w:tentative="1">
+      <w:start w:val="1"/>
+      <w:numFmt w:val="decimal"/>
+      <w:lvlText w:val="%4."/>
+      <w:lvlJc w:val="left"/>
+      <w:pPr>
+        <w:ind w:left="2880" w:hanging="360"/>
+      </w:pPr>
+    </w:lvl>
+    <w:lvl w:ilvl="4" w:tplc="08090019" w:tentative="1">
+      <w:start w:val="1"/>
+      <w:numFmt w:val="lowerLetter"/>
+      <w:lvlText w:val="%5."/>
+      <w:lvlJc w:val="left"/>
+      <w:pPr>
+        <w:ind w:left="3600" w:hanging="360"/>
+      </w:pPr>
+    </w:lvl>
+    <w:lvl w:ilvl="5" w:tplc="0809001B" w:tentative="1">
+      <w:start w:val="1"/>
+      <w:numFmt w:val="lowerRoman"/>
+      <w:lvlText w:val="%6."/>
+      <w:lvlJc w:val="right"/>
+      <w:pPr>
+        <w:ind w:left="4320" w:hanging="180"/>
+      </w:pPr>
+    </w:lvl>
+    <w:lvl w:ilvl="6" w:tplc="0809000F" w:tentative="1">
+      <w:start w:val="1"/>
+      <w:numFmt w:val="decimal"/>
+      <w:lvlText w:val="%7."/>
+      <w:lvlJc w:val="left"/>
+      <w:pPr>
+        <w:ind w:left="5040" w:hanging="360"/>
+      </w:pPr>
+    </w:lvl>
+    <w:lvl w:ilvl="7" w:tplc="08090019" w:tentative="1">
+      <w:start w:val="1"/>
+      <w:numFmt w:val="lowerLetter"/>
+      <w:lvlText w:val="%8."/>
+      <w:lvlJc w:val="left"/>
+      <w:pPr>
+        <w:ind w:left="5760" w:hanging="360"/>
+      </w:pPr>
+    </w:lvl>
+    <w:lvl w:ilvl="8" w:tplc="0809001B" w:tentative="1">
+      <w:start w:val="1"/>
+      <w:numFmt w:val="lowerRoman"/>
+      <w:lvlText w:val="%9."/>
+      <w:lvlJc w:val="right"/>
+      <w:pPr>
+        <w:ind w:left="6480" w:hanging="180"/>
+      </w:pPr>
+    </w:lvl>
+  </w:abstractNum>
+  <w:abstractNum w:abstractNumId="10" w15:restartNumberingAfterBreak="0">
+    <w:nsid w:val="344747D2"/>
+    <w:multiLevelType w:val="multilevel"/>
+    <w:tmpl w:val="FA263CF6"/>
+    <w:lvl w:ilvl="0">
+      <w:start w:val="1"/>
+      <w:numFmt w:val="bullet"/>
+      <w:lvlText w:val=""/>
+      <w:lvlJc w:val="left"/>
+      <w:pPr>
+        <w:tabs>
+          <w:tab w:val="num" w:pos="720"/>
+        </w:tabs>
+        <w:ind w:left="720" w:hanging="360"/>
+      </w:pPr>
+      <w:rPr>
+        <w:rFonts w:ascii="Symbol" w:hAnsi="Symbol" w:hint="default"/>
+        <w:sz w:val="20"/>
+      </w:rPr>
+    </w:lvl>
+    <w:lvl w:ilvl="1" w:tentative="1">
+      <w:start w:val="1"/>
+      <w:numFmt w:val="bullet"/>
+      <w:lvlText w:val="o"/>
+      <w:lvlJc w:val="left"/>
+      <w:pPr>
+        <w:tabs>
+          <w:tab w:val="num" w:pos="1440"/>
+        </w:tabs>
+        <w:ind w:left="1440" w:hanging="360"/>
+      </w:pPr>
+      <w:rPr>
+        <w:rFonts w:ascii="Courier New" w:hAnsi="Courier New" w:hint="default"/>
+        <w:sz w:val="20"/>
+      </w:rPr>
+    </w:lvl>
+    <w:lvl w:ilvl="2" w:tentative="1">
+      <w:start w:val="1"/>
+      <w:numFmt w:val="bullet"/>
+      <w:lvlText w:val=""/>
+      <w:lvlJc w:val="left"/>
+      <w:pPr>
+        <w:tabs>
+          <w:tab w:val="num" w:pos="2160"/>
+        </w:tabs>
+        <w:ind w:left="2160" w:hanging="360"/>
+      </w:pPr>
+      <w:rPr>
+        <w:rFonts w:ascii="Wingdings" w:hAnsi="Wingdings" w:hint="default"/>
+        <w:sz w:val="20"/>
+      </w:rPr>
+    </w:lvl>
+    <w:lvl w:ilvl="3" w:tentative="1">
+      <w:start w:val="1"/>
+      <w:numFmt w:val="bullet"/>
+      <w:lvlText w:val=""/>
+      <w:lvlJc w:val="left"/>
+      <w:pPr>
+        <w:tabs>
+          <w:tab w:val="num" w:pos="2880"/>
+        </w:tabs>
+        <w:ind w:left="2880" w:hanging="360"/>
+      </w:pPr>
+      <w:rPr>
+        <w:rFonts w:ascii="Wingdings" w:hAnsi="Wingdings" w:hint="default"/>
+        <w:sz w:val="20"/>
+      </w:rPr>
+    </w:lvl>
+    <w:lvl w:ilvl="4" w:tentative="1">
+      <w:start w:val="1"/>
+      <w:numFmt w:val="bullet"/>
+      <w:lvlText w:val=""/>
+      <w:lvlJc w:val="left"/>
+      <w:pPr>
+        <w:tabs>
+          <w:tab w:val="num" w:pos="3600"/>
+        </w:tabs>
+        <w:ind w:left="3600" w:hanging="360"/>
+      </w:pPr>
+      <w:rPr>
+        <w:rFonts w:ascii="Wingdings" w:hAnsi="Wingdings" w:hint="default"/>
+        <w:sz w:val="20"/>
+      </w:rPr>
+    </w:lvl>
+    <w:lvl w:ilvl="5" w:tentative="1">
+      <w:start w:val="1"/>
+      <w:numFmt w:val="bullet"/>
+      <w:lvlText w:val=""/>
+      <w:lvlJc w:val="left"/>
+      <w:pPr>
+        <w:tabs>
+          <w:tab w:val="num" w:pos="4320"/>
+        </w:tabs>
+        <w:ind w:left="4320" w:hanging="360"/>
+      </w:pPr>
+      <w:rPr>
+        <w:rFonts w:ascii="Wingdings" w:hAnsi="Wingdings" w:hint="default"/>
+        <w:sz w:val="20"/>
+      </w:rPr>
+    </w:lvl>
+    <w:lvl w:ilvl="6" w:tentative="1">
+      <w:start w:val="1"/>
+      <w:numFmt w:val="bullet"/>
+      <w:lvlText w:val=""/>
+      <w:lvlJc w:val="left"/>
+      <w:pPr>
+        <w:tabs>
+          <w:tab w:val="num" w:pos="5040"/>
+        </w:tabs>
+        <w:ind w:left="5040" w:hanging="360"/>
+      </w:pPr>
+      <w:rPr>
+        <w:rFonts w:ascii="Wingdings" w:hAnsi="Wingdings" w:hint="default"/>
+        <w:sz w:val="20"/>
+      </w:rPr>
+    </w:lvl>
+    <w:lvl w:ilvl="7" w:tentative="1">
+      <w:start w:val="1"/>
+      <w:numFmt w:val="bullet"/>
+      <w:lvlText w:val=""/>
+      <w:lvlJc w:val="left"/>
+      <w:pPr>
+        <w:tabs>
+          <w:tab w:val="num" w:pos="5760"/>
+        </w:tabs>
+        <w:ind w:left="5760" w:hanging="360"/>
+      </w:pPr>
+      <w:rPr>
+        <w:rFonts w:ascii="Wingdings" w:hAnsi="Wingdings" w:hint="default"/>
+        <w:sz w:val="20"/>
+      </w:rPr>
+    </w:lvl>
+    <w:lvl w:ilvl="8" w:tentative="1">
+      <w:start w:val="1"/>
+      <w:numFmt w:val="bullet"/>
+      <w:lvlText w:val=""/>
+      <w:lvlJc w:val="left"/>
+      <w:pPr>
+        <w:tabs>
+          <w:tab w:val="num" w:pos="6480"/>
+        </w:tabs>
+        <w:ind w:left="6480" w:hanging="360"/>
+      </w:pPr>
+      <w:rPr>
+        <w:rFonts w:ascii="Wingdings" w:hAnsi="Wingdings" w:hint="default"/>
+        <w:sz w:val="20"/>
+      </w:rPr>
+    </w:lvl>
+  </w:abstractNum>
+  <w:abstractNum w:abstractNumId="11" w15:restartNumberingAfterBreak="0">
+    <w:nsid w:val="3C33428C"/>
+    <w:multiLevelType w:val="multilevel"/>
+    <w:tmpl w:val="6ED447C2"/>
+    <w:lvl w:ilvl="0">
+      <w:start w:val="1"/>
+      <w:numFmt w:val="bullet"/>
+      <w:lvlText w:val=""/>
+      <w:lvlJc w:val="left"/>
+      <w:pPr>
+        <w:tabs>
+          <w:tab w:val="num" w:pos="720"/>
+        </w:tabs>
+        <w:ind w:left="720" w:hanging="360"/>
+      </w:pPr>
+      <w:rPr>
+        <w:rFonts w:ascii="Symbol" w:hAnsi="Symbol" w:hint="default"/>
+        <w:sz w:val="20"/>
+      </w:rPr>
+    </w:lvl>
+    <w:lvl w:ilvl="1" w:tentative="1">
+      <w:start w:val="1"/>
+      <w:numFmt w:val="bullet"/>
+      <w:lvlText w:val="o"/>
+      <w:lvlJc w:val="left"/>
+      <w:pPr>
+        <w:tabs>
+          <w:tab w:val="num" w:pos="1440"/>
+        </w:tabs>
+        <w:ind w:left="1440" w:hanging="360"/>
+      </w:pPr>
+      <w:rPr>
+        <w:rFonts w:ascii="Courier New" w:hAnsi="Courier New" w:hint="default"/>
+        <w:sz w:val="20"/>
+      </w:rPr>
+    </w:lvl>
+    <w:lvl w:ilvl="2" w:tentative="1">
+      <w:start w:val="1"/>
+      <w:numFmt w:val="bullet"/>
+      <w:lvlText w:val=""/>
+      <w:lvlJc w:val="left"/>
+      <w:pPr>
+        <w:tabs>
+          <w:tab w:val="num" w:pos="2160"/>
+        </w:tabs>
+        <w:ind w:left="2160" w:hanging="360"/>
+      </w:pPr>
+      <w:rPr>
+        <w:rFonts w:ascii="Wingdings" w:hAnsi="Wingdings" w:hint="default"/>
+        <w:sz w:val="20"/>
+      </w:rPr>
+    </w:lvl>
+    <w:lvl w:ilvl="3" w:tentative="1">
+      <w:start w:val="1"/>
+      <w:numFmt w:val="bullet"/>
+      <w:lvlText w:val=""/>
+      <w:lvlJc w:val="left"/>
+      <w:pPr>
+        <w:tabs>
+          <w:tab w:val="num" w:pos="2880"/>
+        </w:tabs>
+        <w:ind w:left="2880" w:hanging="360"/>
+      </w:pPr>
+      <w:rPr>
+        <w:rFonts w:ascii="Wingdings" w:hAnsi="Wingdings" w:hint="default"/>
+        <w:sz w:val="20"/>
+      </w:rPr>
+    </w:lvl>
+    <w:lvl w:ilvl="4" w:tentative="1">
+      <w:start w:val="1"/>
+      <w:numFmt w:val="bullet"/>
+      <w:lvlText w:val=""/>
+      <w:lvlJc w:val="left"/>
+      <w:pPr>
+        <w:tabs>
+          <w:tab w:val="num" w:pos="3600"/>
+        </w:tabs>
+        <w:ind w:left="3600" w:hanging="360"/>
+      </w:pPr>
+      <w:rPr>
+        <w:rFonts w:ascii="Wingdings" w:hAnsi="Wingdings" w:hint="default"/>
+        <w:sz w:val="20"/>
+      </w:rPr>
+    </w:lvl>
+    <w:lvl w:ilvl="5" w:tentative="1">
+      <w:start w:val="1"/>
+      <w:numFmt w:val="bullet"/>
+      <w:lvlText w:val=""/>
+      <w:lvlJc w:val="left"/>
+      <w:pPr>
+        <w:tabs>
+          <w:tab w:val="num" w:pos="4320"/>
+        </w:tabs>
+        <w:ind w:left="4320" w:hanging="360"/>
+      </w:pPr>
+      <w:rPr>
+        <w:rFonts w:ascii="Wingdings" w:hAnsi="Wingdings" w:hint="default"/>
+        <w:sz w:val="20"/>
+      </w:rPr>
+    </w:lvl>
+    <w:lvl w:ilvl="6" w:tentative="1">
+      <w:start w:val="1"/>
+      <w:numFmt w:val="bullet"/>
+      <w:lvlText w:val=""/>
+      <w:lvlJc w:val="left"/>
+      <w:pPr>
+        <w:tabs>
+          <w:tab w:val="num" w:pos="5040"/>
+        </w:tabs>
+        <w:ind w:left="5040" w:hanging="360"/>
+      </w:pPr>
+      <w:rPr>
+        <w:rFonts w:ascii="Wingdings" w:hAnsi="Wingdings" w:hint="default"/>
+        <w:sz w:val="20"/>
+      </w:rPr>
+    </w:lvl>
+    <w:lvl w:ilvl="7" w:tentative="1">
+      <w:start w:val="1"/>
+      <w:numFmt w:val="bullet"/>
+      <w:lvlText w:val=""/>
+      <w:lvlJc w:val="left"/>
+      <w:pPr>
+        <w:tabs>
+          <w:tab w:val="num" w:pos="5760"/>
+        </w:tabs>
+        <w:ind w:left="5760" w:hanging="360"/>
+      </w:pPr>
+      <w:rPr>
+        <w:rFonts w:ascii="Wingdings" w:hAnsi="Wingdings" w:hint="default"/>
+        <w:sz w:val="20"/>
+      </w:rPr>
+    </w:lvl>
+    <w:lvl w:ilvl="8" w:tentative="1">
+      <w:start w:val="1"/>
+      <w:numFmt w:val="bullet"/>
+      <w:lvlText w:val=""/>
+      <w:lvlJc w:val="left"/>
+      <w:pPr>
+        <w:tabs>
+          <w:tab w:val="num" w:pos="6480"/>
+        </w:tabs>
+        <w:ind w:left="6480" w:hanging="360"/>
+      </w:pPr>
+      <w:rPr>
+        <w:rFonts w:ascii="Wingdings" w:hAnsi="Wingdings" w:hint="default"/>
+        <w:sz w:val="20"/>
+      </w:rPr>
+    </w:lvl>
+  </w:abstractNum>
+  <w:abstractNum w:abstractNumId="12" w15:restartNumberingAfterBreak="0">
+    <w:nsid w:val="42A44E73"/>
+    <w:multiLevelType w:val="multilevel"/>
+    <w:tmpl w:val="C76CEE3C"/>
+    <w:lvl w:ilvl="0">
+      <w:start w:val="1"/>
+      <w:numFmt w:val="decimal"/>
+      <w:lvlText w:val="%1."/>
+      <w:lvlJc w:val="left"/>
+      <w:pPr>
+        <w:tabs>
+          <w:tab w:val="num" w:pos="720"/>
+        </w:tabs>
+        <w:ind w:left="720" w:hanging="360"/>
+      </w:pPr>
+    </w:lvl>
+    <w:lvl w:ilvl="1" w:tentative="1">
+      <w:start w:val="1"/>
+      <w:numFmt w:val="decimal"/>
+      <w:lvlText w:val="%2."/>
+      <w:lvlJc w:val="left"/>
+      <w:pPr>
+        <w:tabs>
+          <w:tab w:val="num" w:pos="1440"/>
+        </w:tabs>
+        <w:ind w:left="1440" w:hanging="360"/>
+      </w:pPr>
+    </w:lvl>
+    <w:lvl w:ilvl="2" w:tentative="1">
+      <w:start w:val="1"/>
+      <w:numFmt w:val="decimal"/>
+      <w:lvlText w:val="%3."/>
+      <w:lvlJc w:val="left"/>
+      <w:pPr>
+        <w:tabs>
+          <w:tab w:val="num" w:pos="2160"/>
+        </w:tabs>
+        <w:ind w:left="2160" w:hanging="360"/>
+      </w:pPr>
+    </w:lvl>
+    <w:lvl w:ilvl="3" w:tentative="1">
+      <w:start w:val="1"/>
+      <w:numFmt w:val="decimal"/>
+      <w:lvlText w:val="%4."/>
+      <w:lvlJc w:val="left"/>
+      <w:pPr>
+        <w:tabs>
+          <w:tab w:val="num" w:pos="2880"/>
+        </w:tabs>
+        <w:ind w:left="2880" w:hanging="360"/>
+      </w:pPr>
+    </w:lvl>
+    <w:lvl w:ilvl="4" w:tentative="1">
+      <w:start w:val="1"/>
+      <w:numFmt w:val="decimal"/>
+      <w:lvlText w:val="%5."/>
+      <w:lvlJc w:val="left"/>
+      <w:pPr>
+        <w:tabs>
+          <w:tab w:val="num" w:pos="3600"/>
+        </w:tabs>
+        <w:ind w:left="3600" w:hanging="360"/>
+      </w:pPr>
+    </w:lvl>
+    <w:lvl w:ilvl="5" w:tentative="1">
+      <w:start w:val="1"/>
+      <w:numFmt w:val="decimal"/>
+      <w:lvlText w:val="%6."/>
+      <w:lvlJc w:val="left"/>
+      <w:pPr>
+        <w:tabs>
+          <w:tab w:val="num" w:pos="4320"/>
+        </w:tabs>
+        <w:ind w:left="4320" w:hanging="360"/>
+      </w:pPr>
+    </w:lvl>
+    <w:lvl w:ilvl="6" w:tentative="1">
+      <w:start w:val="1"/>
+      <w:numFmt w:val="decimal"/>
+      <w:lvlText w:val="%7."/>
+      <w:lvlJc w:val="left"/>
+      <w:pPr>
+        <w:tabs>
+          <w:tab w:val="num" w:pos="5040"/>
+        </w:tabs>
+        <w:ind w:left="5040" w:hanging="360"/>
+      </w:pPr>
+    </w:lvl>
+    <w:lvl w:ilvl="7" w:tentative="1">
+      <w:start w:val="1"/>
+      <w:numFmt w:val="decimal"/>
+      <w:lvlText w:val="%8."/>
+      <w:lvlJc w:val="left"/>
+      <w:pPr>
+        <w:tabs>
+          <w:tab w:val="num" w:pos="5760"/>
+        </w:tabs>
+        <w:ind w:left="5760" w:hanging="360"/>
+      </w:pPr>
+    </w:lvl>
+    <w:lvl w:ilvl="8" w:tentative="1">
+      <w:start w:val="1"/>
+      <w:numFmt w:val="decimal"/>
+      <w:lvlText w:val="%9."/>
+      <w:lvlJc w:val="left"/>
+      <w:pPr>
+        <w:tabs>
+          <w:tab w:val="num" w:pos="6480"/>
+        </w:tabs>
+        <w:ind w:left="6480" w:hanging="360"/>
+      </w:pPr>
+    </w:lvl>
+  </w:abstractNum>
+  <w:abstractNum w:abstractNumId="13" w15:restartNumberingAfterBreak="0">
+    <w:nsid w:val="45C979EC"/>
+    <w:multiLevelType w:val="hybridMultilevel"/>
+    <w:tmpl w:val="3C3E9772"/>
+    <w:lvl w:ilvl="0" w:tplc="08090001">
+      <w:start w:val="1"/>
+      <w:numFmt w:val="bullet"/>
+      <w:lvlText w:val=""/>
+      <w:lvlJc w:val="left"/>
+      <w:pPr>
+        <w:ind w:left="720" w:hanging="360"/>
+      </w:pPr>
+      <w:rPr>
+        <w:rFonts w:ascii="Symbol" w:hAnsi="Symbol" w:hint="default"/>
+      </w:rPr>
+    </w:lvl>
+    <w:lvl w:ilvl="1" w:tplc="08090003" w:tentative="1">
+      <w:start w:val="1"/>
+      <w:numFmt w:val="bullet"/>
+      <w:lvlText w:val="o"/>
+      <w:lvlJc w:val="left"/>
+      <w:pPr>
+        <w:ind w:left="1440" w:hanging="360"/>
+      </w:pPr>
+      <w:rPr>
+        <w:rFonts w:ascii="Courier New" w:hAnsi="Courier New" w:cs="Courier New" w:hint="default"/>
+      </w:rPr>
+    </w:lvl>
+    <w:lvl w:ilvl="2" w:tplc="08090005" w:tentative="1">
+      <w:start w:val="1"/>
+      <w:numFmt w:val="bullet"/>
+      <w:lvlText w:val=""/>
+      <w:lvlJc w:val="left"/>
+      <w:pPr>
+        <w:ind w:left="2160" w:hanging="360"/>
+      </w:pPr>
+      <w:rPr>
+        <w:rFonts w:ascii="Wingdings" w:hAnsi="Wingdings" w:hint="default"/>
+      </w:rPr>
+    </w:lvl>
+    <w:lvl w:ilvl="3" w:tplc="08090001" w:tentative="1">
+      <w:start w:val="1"/>
+      <w:numFmt w:val="bullet"/>
+      <w:lvlText w:val=""/>
+      <w:lvlJc w:val="left"/>
+      <w:pPr>
+        <w:ind w:left="2880" w:hanging="360"/>
+      </w:pPr>
+      <w:rPr>
+        <w:rFonts w:ascii="Symbol" w:hAnsi="Symbol" w:hint="default"/>
+      </w:rPr>
+    </w:lvl>
+    <w:lvl w:ilvl="4" w:tplc="08090003" w:tentative="1">
+      <w:start w:val="1"/>
+      <w:numFmt w:val="bullet"/>
+      <w:lvlText w:val="o"/>
+      <w:lvlJc w:val="left"/>
+      <w:pPr>
+        <w:ind w:left="3600" w:hanging="360"/>
+      </w:pPr>
+      <w:rPr>
+        <w:rFonts w:ascii="Courier New" w:hAnsi="Courier New" w:cs="Courier New" w:hint="default"/>
+      </w:rPr>
+    </w:lvl>
+    <w:lvl w:ilvl="5" w:tplc="08090005" w:tentative="1">
+      <w:start w:val="1"/>
+      <w:numFmt w:val="bullet"/>
+      <w:lvlText w:val=""/>
+      <w:lvlJc w:val="left"/>
+      <w:pPr>
+        <w:ind w:left="4320" w:hanging="360"/>
+      </w:pPr>
+      <w:rPr>
+        <w:rFonts w:ascii="Wingdings" w:hAnsi="Wingdings" w:hint="default"/>
+      </w:rPr>
+    </w:lvl>
+    <w:lvl w:ilvl="6" w:tplc="08090001" w:tentative="1">
+      <w:start w:val="1"/>
+      <w:numFmt w:val="bullet"/>
+      <w:lvlText w:val=""/>
+      <w:lvlJc w:val="left"/>
+      <w:pPr>
+        <w:ind w:left="5040" w:hanging="360"/>
+      </w:pPr>
+      <w:rPr>
+        <w:rFonts w:ascii="Symbol" w:hAnsi="Symbol" w:hint="default"/>
+      </w:rPr>
+    </w:lvl>
+    <w:lvl w:ilvl="7" w:tplc="08090003" w:tentative="1">
+      <w:start w:val="1"/>
+      <w:numFmt w:val="bullet"/>
+      <w:lvlText w:val="o"/>
+      <w:lvlJc w:val="left"/>
+      <w:pPr>
+        <w:ind w:left="5760" w:hanging="360"/>
+      </w:pPr>
+      <w:rPr>
+        <w:rFonts w:ascii="Courier New" w:hAnsi="Courier New" w:cs="Courier New" w:hint="default"/>
+      </w:rPr>
+    </w:lvl>
+    <w:lvl w:ilvl="8" w:tplc="08090005" w:tentative="1">
+      <w:start w:val="1"/>
+      <w:numFmt w:val="bullet"/>
+      <w:lvlText w:val=""/>
+      <w:lvlJc w:val="left"/>
+      <w:pPr>
+        <w:ind w:left="6480" w:hanging="360"/>
+      </w:pPr>
+      <w:rPr>
+        <w:rFonts w:ascii="Wingdings" w:hAnsi="Wingdings" w:hint="default"/>
+      </w:rPr>
+    </w:lvl>
+  </w:abstractNum>
+  <w:abstractNum w:abstractNumId="14" w15:restartNumberingAfterBreak="0">
     <w:nsid w:val="4EAA0D53"/>
     <w:multiLevelType w:val="hybridMultilevel"/>
     <w:tmpl w:val="A192F61C"/>
@@ -882,7 +3314,233 @@
       </w:rPr>
     </w:lvl>
   </w:abstractNum>
-  <w:abstractNum w:abstractNumId="2" w15:restartNumberingAfterBreak="0">
+  <w:abstractNum w:abstractNumId="15" w15:restartNumberingAfterBreak="0">
+    <w:nsid w:val="51C258EF"/>
+    <w:multiLevelType w:val="hybridMultilevel"/>
+    <w:tmpl w:val="1B585064"/>
+    <w:lvl w:ilvl="0" w:tplc="08090001">
+      <w:start w:val="1"/>
+      <w:numFmt w:val="bullet"/>
+      <w:lvlText w:val=""/>
+      <w:lvlJc w:val="left"/>
+      <w:pPr>
+        <w:ind w:left="720" w:hanging="360"/>
+      </w:pPr>
+      <w:rPr>
+        <w:rFonts w:ascii="Symbol" w:hAnsi="Symbol" w:hint="default"/>
+      </w:rPr>
+    </w:lvl>
+    <w:lvl w:ilvl="1" w:tplc="08090003" w:tentative="1">
+      <w:start w:val="1"/>
+      <w:numFmt w:val="bullet"/>
+      <w:lvlText w:val="o"/>
+      <w:lvlJc w:val="left"/>
+      <w:pPr>
+        <w:ind w:left="1440" w:hanging="360"/>
+      </w:pPr>
+      <w:rPr>
+        <w:rFonts w:ascii="Courier New" w:hAnsi="Courier New" w:cs="Courier New" w:hint="default"/>
+      </w:rPr>
+    </w:lvl>
+    <w:lvl w:ilvl="2" w:tplc="08090005" w:tentative="1">
+      <w:start w:val="1"/>
+      <w:numFmt w:val="bullet"/>
+      <w:lvlText w:val=""/>
+      <w:lvlJc w:val="left"/>
+      <w:pPr>
+        <w:ind w:left="2160" w:hanging="360"/>
+      </w:pPr>
+      <w:rPr>
+        <w:rFonts w:ascii="Wingdings" w:hAnsi="Wingdings" w:hint="default"/>
+      </w:rPr>
+    </w:lvl>
+    <w:lvl w:ilvl="3" w:tplc="08090001" w:tentative="1">
+      <w:start w:val="1"/>
+      <w:numFmt w:val="bullet"/>
+      <w:lvlText w:val=""/>
+      <w:lvlJc w:val="left"/>
+      <w:pPr>
+        <w:ind w:left="2880" w:hanging="360"/>
+      </w:pPr>
+      <w:rPr>
+        <w:rFonts w:ascii="Symbol" w:hAnsi="Symbol" w:hint="default"/>
+      </w:rPr>
+    </w:lvl>
+    <w:lvl w:ilvl="4" w:tplc="08090003" w:tentative="1">
+      <w:start w:val="1"/>
+      <w:numFmt w:val="bullet"/>
+      <w:lvlText w:val="o"/>
+      <w:lvlJc w:val="left"/>
+      <w:pPr>
+        <w:ind w:left="3600" w:hanging="360"/>
+      </w:pPr>
+      <w:rPr>
+        <w:rFonts w:ascii="Courier New" w:hAnsi="Courier New" w:cs="Courier New" w:hint="default"/>
+      </w:rPr>
+    </w:lvl>
+    <w:lvl w:ilvl="5" w:tplc="08090005" w:tentative="1">
+      <w:start w:val="1"/>
+      <w:numFmt w:val="bullet"/>
+      <w:lvlText w:val=""/>
+      <w:lvlJc w:val="left"/>
+      <w:pPr>
+        <w:ind w:left="4320" w:hanging="360"/>
+      </w:pPr>
+      <w:rPr>
+        <w:rFonts w:ascii="Wingdings" w:hAnsi="Wingdings" w:hint="default"/>
+      </w:rPr>
+    </w:lvl>
+    <w:lvl w:ilvl="6" w:tplc="08090001" w:tentative="1">
+      <w:start w:val="1"/>
+      <w:numFmt w:val="bullet"/>
+      <w:lvlText w:val=""/>
+      <w:lvlJc w:val="left"/>
+      <w:pPr>
+        <w:ind w:left="5040" w:hanging="360"/>
+      </w:pPr>
+      <w:rPr>
+        <w:rFonts w:ascii="Symbol" w:hAnsi="Symbol" w:hint="default"/>
+      </w:rPr>
+    </w:lvl>
+    <w:lvl w:ilvl="7" w:tplc="08090003" w:tentative="1">
+      <w:start w:val="1"/>
+      <w:numFmt w:val="bullet"/>
+      <w:lvlText w:val="o"/>
+      <w:lvlJc w:val="left"/>
+      <w:pPr>
+        <w:ind w:left="5760" w:hanging="360"/>
+      </w:pPr>
+      <w:rPr>
+        <w:rFonts w:ascii="Courier New" w:hAnsi="Courier New" w:cs="Courier New" w:hint="default"/>
+      </w:rPr>
+    </w:lvl>
+    <w:lvl w:ilvl="8" w:tplc="08090005" w:tentative="1">
+      <w:start w:val="1"/>
+      <w:numFmt w:val="bullet"/>
+      <w:lvlText w:val=""/>
+      <w:lvlJc w:val="left"/>
+      <w:pPr>
+        <w:ind w:left="6480" w:hanging="360"/>
+      </w:pPr>
+      <w:rPr>
+        <w:rFonts w:ascii="Wingdings" w:hAnsi="Wingdings" w:hint="default"/>
+      </w:rPr>
+    </w:lvl>
+  </w:abstractNum>
+  <w:abstractNum w:abstractNumId="16" w15:restartNumberingAfterBreak="0">
+    <w:nsid w:val="5C183F34"/>
+    <w:multiLevelType w:val="multilevel"/>
+    <w:tmpl w:val="DFBA5DE6"/>
+    <w:lvl w:ilvl="0">
+      <w:start w:val="1"/>
+      <w:numFmt w:val="decimal"/>
+      <w:lvlText w:val="%1."/>
+      <w:lvlJc w:val="left"/>
+      <w:pPr>
+        <w:tabs>
+          <w:tab w:val="num" w:pos="720"/>
+        </w:tabs>
+        <w:ind w:left="720" w:hanging="360"/>
+      </w:pPr>
+    </w:lvl>
+    <w:lvl w:ilvl="1" w:tentative="1">
+      <w:start w:val="1"/>
+      <w:numFmt w:val="decimal"/>
+      <w:lvlText w:val="%2."/>
+      <w:lvlJc w:val="left"/>
+      <w:pPr>
+        <w:tabs>
+          <w:tab w:val="num" w:pos="1440"/>
+        </w:tabs>
+        <w:ind w:left="1440" w:hanging="360"/>
+      </w:pPr>
+    </w:lvl>
+    <w:lvl w:ilvl="2" w:tentative="1">
+      <w:start w:val="1"/>
+      <w:numFmt w:val="decimal"/>
+      <w:lvlText w:val="%3."/>
+      <w:lvlJc w:val="left"/>
+      <w:pPr>
+        <w:tabs>
+          <w:tab w:val="num" w:pos="2160"/>
+        </w:tabs>
+        <w:ind w:left="2160" w:hanging="360"/>
+      </w:pPr>
+    </w:lvl>
+    <w:lvl w:ilvl="3" w:tentative="1">
+      <w:start w:val="1"/>
+      <w:numFmt w:val="decimal"/>
+      <w:lvlText w:val="%4."/>
+      <w:lvlJc w:val="left"/>
+      <w:pPr>
+        <w:tabs>
+          <w:tab w:val="num" w:pos="2880"/>
+        </w:tabs>
+        <w:ind w:left="2880" w:hanging="360"/>
+      </w:pPr>
+    </w:lvl>
+    <w:lvl w:ilvl="4" w:tentative="1">
+      <w:start w:val="1"/>
+      <w:numFmt w:val="decimal"/>
+      <w:lvlText w:val="%5."/>
+      <w:lvlJc w:val="left"/>
+      <w:pPr>
+        <w:tabs>
+          <w:tab w:val="num" w:pos="3600"/>
+        </w:tabs>
+        <w:ind w:left="3600" w:hanging="360"/>
+      </w:pPr>
+    </w:lvl>
+    <w:lvl w:ilvl="5" w:tentative="1">
+      <w:start w:val="1"/>
+      <w:numFmt w:val="decimal"/>
+      <w:lvlText w:val="%6."/>
+      <w:lvlJc w:val="left"/>
+      <w:pPr>
+        <w:tabs>
+          <w:tab w:val="num" w:pos="4320"/>
+        </w:tabs>
+        <w:ind w:left="4320" w:hanging="360"/>
+      </w:pPr>
+    </w:lvl>
+    <w:lvl w:ilvl="6" w:tentative="1">
+      <w:start w:val="1"/>
+      <w:numFmt w:val="decimal"/>
+      <w:lvlText w:val="%7."/>
+      <w:lvlJc w:val="left"/>
+      <w:pPr>
+        <w:tabs>
+          <w:tab w:val="num" w:pos="5040"/>
+        </w:tabs>
+        <w:ind w:left="5040" w:hanging="360"/>
+      </w:pPr>
+    </w:lvl>
+    <w:lvl w:ilvl="7" w:tentative="1">
+      <w:start w:val="1"/>
+      <w:numFmt w:val="decimal"/>
+      <w:lvlText w:val="%8."/>
+      <w:lvlJc w:val="left"/>
+      <w:pPr>
+        <w:tabs>
+          <w:tab w:val="num" w:pos="5760"/>
+        </w:tabs>
+        <w:ind w:left="5760" w:hanging="360"/>
+      </w:pPr>
+    </w:lvl>
+    <w:lvl w:ilvl="8" w:tentative="1">
+      <w:start w:val="1"/>
+      <w:numFmt w:val="decimal"/>
+      <w:lvlText w:val="%9."/>
+      <w:lvlJc w:val="left"/>
+      <w:pPr>
+        <w:tabs>
+          <w:tab w:val="num" w:pos="6480"/>
+        </w:tabs>
+        <w:ind w:left="6480" w:hanging="360"/>
+      </w:pPr>
+    </w:lvl>
+  </w:abstractNum>
+  <w:abstractNum w:abstractNumId="17" w15:restartNumberingAfterBreak="0">
     <w:nsid w:val="5F841BF3"/>
     <w:multiLevelType w:val="hybridMultilevel"/>
     <w:tmpl w:val="D882B1C6"/>
@@ -994,14 +3652,595 @@
       </w:rPr>
     </w:lvl>
   </w:abstractNum>
+  <w:abstractNum w:abstractNumId="18" w15:restartNumberingAfterBreak="0">
+    <w:nsid w:val="659B2FE4"/>
+    <w:multiLevelType w:val="hybridMultilevel"/>
+    <w:tmpl w:val="D6C6095A"/>
+    <w:lvl w:ilvl="0" w:tplc="08090001">
+      <w:start w:val="1"/>
+      <w:numFmt w:val="bullet"/>
+      <w:lvlText w:val=""/>
+      <w:lvlJc w:val="left"/>
+      <w:pPr>
+        <w:ind w:left="720" w:hanging="360"/>
+      </w:pPr>
+      <w:rPr>
+        <w:rFonts w:ascii="Symbol" w:hAnsi="Symbol" w:hint="default"/>
+      </w:rPr>
+    </w:lvl>
+    <w:lvl w:ilvl="1" w:tplc="08090003" w:tentative="1">
+      <w:start w:val="1"/>
+      <w:numFmt w:val="bullet"/>
+      <w:lvlText w:val="o"/>
+      <w:lvlJc w:val="left"/>
+      <w:pPr>
+        <w:ind w:left="1440" w:hanging="360"/>
+      </w:pPr>
+      <w:rPr>
+        <w:rFonts w:ascii="Courier New" w:hAnsi="Courier New" w:cs="Courier New" w:hint="default"/>
+      </w:rPr>
+    </w:lvl>
+    <w:lvl w:ilvl="2" w:tplc="08090005" w:tentative="1">
+      <w:start w:val="1"/>
+      <w:numFmt w:val="bullet"/>
+      <w:lvlText w:val=""/>
+      <w:lvlJc w:val="left"/>
+      <w:pPr>
+        <w:ind w:left="2160" w:hanging="360"/>
+      </w:pPr>
+      <w:rPr>
+        <w:rFonts w:ascii="Wingdings" w:hAnsi="Wingdings" w:hint="default"/>
+      </w:rPr>
+    </w:lvl>
+    <w:lvl w:ilvl="3" w:tplc="08090001" w:tentative="1">
+      <w:start w:val="1"/>
+      <w:numFmt w:val="bullet"/>
+      <w:lvlText w:val=""/>
+      <w:lvlJc w:val="left"/>
+      <w:pPr>
+        <w:ind w:left="2880" w:hanging="360"/>
+      </w:pPr>
+      <w:rPr>
+        <w:rFonts w:ascii="Symbol" w:hAnsi="Symbol" w:hint="default"/>
+      </w:rPr>
+    </w:lvl>
+    <w:lvl w:ilvl="4" w:tplc="08090003" w:tentative="1">
+      <w:start w:val="1"/>
+      <w:numFmt w:val="bullet"/>
+      <w:lvlText w:val="o"/>
+      <w:lvlJc w:val="left"/>
+      <w:pPr>
+        <w:ind w:left="3600" w:hanging="360"/>
+      </w:pPr>
+      <w:rPr>
+        <w:rFonts w:ascii="Courier New" w:hAnsi="Courier New" w:cs="Courier New" w:hint="default"/>
+      </w:rPr>
+    </w:lvl>
+    <w:lvl w:ilvl="5" w:tplc="08090005" w:tentative="1">
+      <w:start w:val="1"/>
+      <w:numFmt w:val="bullet"/>
+      <w:lvlText w:val=""/>
+      <w:lvlJc w:val="left"/>
+      <w:pPr>
+        <w:ind w:left="4320" w:hanging="360"/>
+      </w:pPr>
+      <w:rPr>
+        <w:rFonts w:ascii="Wingdings" w:hAnsi="Wingdings" w:hint="default"/>
+      </w:rPr>
+    </w:lvl>
+    <w:lvl w:ilvl="6" w:tplc="08090001" w:tentative="1">
+      <w:start w:val="1"/>
+      <w:numFmt w:val="bullet"/>
+      <w:lvlText w:val=""/>
+      <w:lvlJc w:val="left"/>
+      <w:pPr>
+        <w:ind w:left="5040" w:hanging="360"/>
+      </w:pPr>
+      <w:rPr>
+        <w:rFonts w:ascii="Symbol" w:hAnsi="Symbol" w:hint="default"/>
+      </w:rPr>
+    </w:lvl>
+    <w:lvl w:ilvl="7" w:tplc="08090003" w:tentative="1">
+      <w:start w:val="1"/>
+      <w:numFmt w:val="bullet"/>
+      <w:lvlText w:val="o"/>
+      <w:lvlJc w:val="left"/>
+      <w:pPr>
+        <w:ind w:left="5760" w:hanging="360"/>
+      </w:pPr>
+      <w:rPr>
+        <w:rFonts w:ascii="Courier New" w:hAnsi="Courier New" w:cs="Courier New" w:hint="default"/>
+      </w:rPr>
+    </w:lvl>
+    <w:lvl w:ilvl="8" w:tplc="08090005" w:tentative="1">
+      <w:start w:val="1"/>
+      <w:numFmt w:val="bullet"/>
+      <w:lvlText w:val=""/>
+      <w:lvlJc w:val="left"/>
+      <w:pPr>
+        <w:ind w:left="6480" w:hanging="360"/>
+      </w:pPr>
+      <w:rPr>
+        <w:rFonts w:ascii="Wingdings" w:hAnsi="Wingdings" w:hint="default"/>
+      </w:rPr>
+    </w:lvl>
+  </w:abstractNum>
+  <w:abstractNum w:abstractNumId="19" w15:restartNumberingAfterBreak="0">
+    <w:nsid w:val="6A0D34C3"/>
+    <w:multiLevelType w:val="multilevel"/>
+    <w:tmpl w:val="D758D42E"/>
+    <w:lvl w:ilvl="0">
+      <w:start w:val="1"/>
+      <w:numFmt w:val="bullet"/>
+      <w:lvlText w:val=""/>
+      <w:lvlJc w:val="left"/>
+      <w:pPr>
+        <w:tabs>
+          <w:tab w:val="num" w:pos="720"/>
+        </w:tabs>
+        <w:ind w:left="720" w:hanging="360"/>
+      </w:pPr>
+      <w:rPr>
+        <w:rFonts w:ascii="Symbol" w:hAnsi="Symbol" w:hint="default"/>
+        <w:sz w:val="20"/>
+      </w:rPr>
+    </w:lvl>
+    <w:lvl w:ilvl="1" w:tentative="1">
+      <w:start w:val="1"/>
+      <w:numFmt w:val="bullet"/>
+      <w:lvlText w:val="o"/>
+      <w:lvlJc w:val="left"/>
+      <w:pPr>
+        <w:tabs>
+          <w:tab w:val="num" w:pos="1440"/>
+        </w:tabs>
+        <w:ind w:left="1440" w:hanging="360"/>
+      </w:pPr>
+      <w:rPr>
+        <w:rFonts w:ascii="Courier New" w:hAnsi="Courier New" w:hint="default"/>
+        <w:sz w:val="20"/>
+      </w:rPr>
+    </w:lvl>
+    <w:lvl w:ilvl="2" w:tentative="1">
+      <w:start w:val="1"/>
+      <w:numFmt w:val="bullet"/>
+      <w:lvlText w:val=""/>
+      <w:lvlJc w:val="left"/>
+      <w:pPr>
+        <w:tabs>
+          <w:tab w:val="num" w:pos="2160"/>
+        </w:tabs>
+        <w:ind w:left="2160" w:hanging="360"/>
+      </w:pPr>
+      <w:rPr>
+        <w:rFonts w:ascii="Wingdings" w:hAnsi="Wingdings" w:hint="default"/>
+        <w:sz w:val="20"/>
+      </w:rPr>
+    </w:lvl>
+    <w:lvl w:ilvl="3" w:tentative="1">
+      <w:start w:val="1"/>
+      <w:numFmt w:val="bullet"/>
+      <w:lvlText w:val=""/>
+      <w:lvlJc w:val="left"/>
+      <w:pPr>
+        <w:tabs>
+          <w:tab w:val="num" w:pos="2880"/>
+        </w:tabs>
+        <w:ind w:left="2880" w:hanging="360"/>
+      </w:pPr>
+      <w:rPr>
+        <w:rFonts w:ascii="Wingdings" w:hAnsi="Wingdings" w:hint="default"/>
+        <w:sz w:val="20"/>
+      </w:rPr>
+    </w:lvl>
+    <w:lvl w:ilvl="4" w:tentative="1">
+      <w:start w:val="1"/>
+      <w:numFmt w:val="bullet"/>
+      <w:lvlText w:val=""/>
+      <w:lvlJc w:val="left"/>
+      <w:pPr>
+        <w:tabs>
+          <w:tab w:val="num" w:pos="3600"/>
+        </w:tabs>
+        <w:ind w:left="3600" w:hanging="360"/>
+      </w:pPr>
+      <w:rPr>
+        <w:rFonts w:ascii="Wingdings" w:hAnsi="Wingdings" w:hint="default"/>
+        <w:sz w:val="20"/>
+      </w:rPr>
+    </w:lvl>
+    <w:lvl w:ilvl="5" w:tentative="1">
+      <w:start w:val="1"/>
+      <w:numFmt w:val="bullet"/>
+      <w:lvlText w:val=""/>
+      <w:lvlJc w:val="left"/>
+      <w:pPr>
+        <w:tabs>
+          <w:tab w:val="num" w:pos="4320"/>
+        </w:tabs>
+        <w:ind w:left="4320" w:hanging="360"/>
+      </w:pPr>
+      <w:rPr>
+        <w:rFonts w:ascii="Wingdings" w:hAnsi="Wingdings" w:hint="default"/>
+        <w:sz w:val="20"/>
+      </w:rPr>
+    </w:lvl>
+    <w:lvl w:ilvl="6" w:tentative="1">
+      <w:start w:val="1"/>
+      <w:numFmt w:val="bullet"/>
+      <w:lvlText w:val=""/>
+      <w:lvlJc w:val="left"/>
+      <w:pPr>
+        <w:tabs>
+          <w:tab w:val="num" w:pos="5040"/>
+        </w:tabs>
+        <w:ind w:left="5040" w:hanging="360"/>
+      </w:pPr>
+      <w:rPr>
+        <w:rFonts w:ascii="Wingdings" w:hAnsi="Wingdings" w:hint="default"/>
+        <w:sz w:val="20"/>
+      </w:rPr>
+    </w:lvl>
+    <w:lvl w:ilvl="7" w:tentative="1">
+      <w:start w:val="1"/>
+      <w:numFmt w:val="bullet"/>
+      <w:lvlText w:val=""/>
+      <w:lvlJc w:val="left"/>
+      <w:pPr>
+        <w:tabs>
+          <w:tab w:val="num" w:pos="5760"/>
+        </w:tabs>
+        <w:ind w:left="5760" w:hanging="360"/>
+      </w:pPr>
+      <w:rPr>
+        <w:rFonts w:ascii="Wingdings" w:hAnsi="Wingdings" w:hint="default"/>
+        <w:sz w:val="20"/>
+      </w:rPr>
+    </w:lvl>
+    <w:lvl w:ilvl="8" w:tentative="1">
+      <w:start w:val="1"/>
+      <w:numFmt w:val="bullet"/>
+      <w:lvlText w:val=""/>
+      <w:lvlJc w:val="left"/>
+      <w:pPr>
+        <w:tabs>
+          <w:tab w:val="num" w:pos="6480"/>
+        </w:tabs>
+        <w:ind w:left="6480" w:hanging="360"/>
+      </w:pPr>
+      <w:rPr>
+        <w:rFonts w:ascii="Wingdings" w:hAnsi="Wingdings" w:hint="default"/>
+        <w:sz w:val="20"/>
+      </w:rPr>
+    </w:lvl>
+  </w:abstractNum>
+  <w:abstractNum w:abstractNumId="20" w15:restartNumberingAfterBreak="0">
+    <w:nsid w:val="6A807B13"/>
+    <w:multiLevelType w:val="hybridMultilevel"/>
+    <w:tmpl w:val="5E288A9C"/>
+    <w:lvl w:ilvl="0" w:tplc="08090001">
+      <w:start w:val="1"/>
+      <w:numFmt w:val="bullet"/>
+      <w:lvlText w:val=""/>
+      <w:lvlJc w:val="left"/>
+      <w:pPr>
+        <w:ind w:left="360" w:hanging="360"/>
+      </w:pPr>
+      <w:rPr>
+        <w:rFonts w:ascii="Symbol" w:hAnsi="Symbol" w:hint="default"/>
+      </w:rPr>
+    </w:lvl>
+    <w:lvl w:ilvl="1" w:tplc="08090003" w:tentative="1">
+      <w:start w:val="1"/>
+      <w:numFmt w:val="bullet"/>
+      <w:lvlText w:val="o"/>
+      <w:lvlJc w:val="left"/>
+      <w:pPr>
+        <w:ind w:left="1080" w:hanging="360"/>
+      </w:pPr>
+      <w:rPr>
+        <w:rFonts w:ascii="Courier New" w:hAnsi="Courier New" w:cs="Courier New" w:hint="default"/>
+      </w:rPr>
+    </w:lvl>
+    <w:lvl w:ilvl="2" w:tplc="08090005" w:tentative="1">
+      <w:start w:val="1"/>
+      <w:numFmt w:val="bullet"/>
+      <w:lvlText w:val=""/>
+      <w:lvlJc w:val="left"/>
+      <w:pPr>
+        <w:ind w:left="1800" w:hanging="360"/>
+      </w:pPr>
+      <w:rPr>
+        <w:rFonts w:ascii="Wingdings" w:hAnsi="Wingdings" w:hint="default"/>
+      </w:rPr>
+    </w:lvl>
+    <w:lvl w:ilvl="3" w:tplc="08090001" w:tentative="1">
+      <w:start w:val="1"/>
+      <w:numFmt w:val="bullet"/>
+      <w:lvlText w:val=""/>
+      <w:lvlJc w:val="left"/>
+      <w:pPr>
+        <w:ind w:left="2520" w:hanging="360"/>
+      </w:pPr>
+      <w:rPr>
+        <w:rFonts w:ascii="Symbol" w:hAnsi="Symbol" w:hint="default"/>
+      </w:rPr>
+    </w:lvl>
+    <w:lvl w:ilvl="4" w:tplc="08090003" w:tentative="1">
+      <w:start w:val="1"/>
+      <w:numFmt w:val="bullet"/>
+      <w:lvlText w:val="o"/>
+      <w:lvlJc w:val="left"/>
+      <w:pPr>
+        <w:ind w:left="3240" w:hanging="360"/>
+      </w:pPr>
+      <w:rPr>
+        <w:rFonts w:ascii="Courier New" w:hAnsi="Courier New" w:cs="Courier New" w:hint="default"/>
+      </w:rPr>
+    </w:lvl>
+    <w:lvl w:ilvl="5" w:tplc="08090005" w:tentative="1">
+      <w:start w:val="1"/>
+      <w:numFmt w:val="bullet"/>
+      <w:lvlText w:val=""/>
+      <w:lvlJc w:val="left"/>
+      <w:pPr>
+        <w:ind w:left="3960" w:hanging="360"/>
+      </w:pPr>
+      <w:rPr>
+        <w:rFonts w:ascii="Wingdings" w:hAnsi="Wingdings" w:hint="default"/>
+      </w:rPr>
+    </w:lvl>
+    <w:lvl w:ilvl="6" w:tplc="08090001" w:tentative="1">
+      <w:start w:val="1"/>
+      <w:numFmt w:val="bullet"/>
+      <w:lvlText w:val=""/>
+      <w:lvlJc w:val="left"/>
+      <w:pPr>
+        <w:ind w:left="4680" w:hanging="360"/>
+      </w:pPr>
+      <w:rPr>
+        <w:rFonts w:ascii="Symbol" w:hAnsi="Symbol" w:hint="default"/>
+      </w:rPr>
+    </w:lvl>
+    <w:lvl w:ilvl="7" w:tplc="08090003" w:tentative="1">
+      <w:start w:val="1"/>
+      <w:numFmt w:val="bullet"/>
+      <w:lvlText w:val="o"/>
+      <w:lvlJc w:val="left"/>
+      <w:pPr>
+        <w:ind w:left="5400" w:hanging="360"/>
+      </w:pPr>
+      <w:rPr>
+        <w:rFonts w:ascii="Courier New" w:hAnsi="Courier New" w:cs="Courier New" w:hint="default"/>
+      </w:rPr>
+    </w:lvl>
+    <w:lvl w:ilvl="8" w:tplc="08090005" w:tentative="1">
+      <w:start w:val="1"/>
+      <w:numFmt w:val="bullet"/>
+      <w:lvlText w:val=""/>
+      <w:lvlJc w:val="left"/>
+      <w:pPr>
+        <w:ind w:left="6120" w:hanging="360"/>
+      </w:pPr>
+      <w:rPr>
+        <w:rFonts w:ascii="Wingdings" w:hAnsi="Wingdings" w:hint="default"/>
+      </w:rPr>
+    </w:lvl>
+  </w:abstractNum>
+  <w:abstractNum w:abstractNumId="21" w15:restartNumberingAfterBreak="0">
+    <w:nsid w:val="791E39C4"/>
+    <w:multiLevelType w:val="multilevel"/>
+    <w:tmpl w:val="92FC70D4"/>
+    <w:lvl w:ilvl="0">
+      <w:start w:val="1"/>
+      <w:numFmt w:val="bullet"/>
+      <w:lvlText w:val=""/>
+      <w:lvlJc w:val="left"/>
+      <w:pPr>
+        <w:tabs>
+          <w:tab w:val="num" w:pos="720"/>
+        </w:tabs>
+        <w:ind w:left="720" w:hanging="360"/>
+      </w:pPr>
+      <w:rPr>
+        <w:rFonts w:ascii="Symbol" w:hAnsi="Symbol" w:hint="default"/>
+        <w:sz w:val="20"/>
+      </w:rPr>
+    </w:lvl>
+    <w:lvl w:ilvl="1" w:tentative="1">
+      <w:start w:val="1"/>
+      <w:numFmt w:val="bullet"/>
+      <w:lvlText w:val="o"/>
+      <w:lvlJc w:val="left"/>
+      <w:pPr>
+        <w:tabs>
+          <w:tab w:val="num" w:pos="1440"/>
+        </w:tabs>
+        <w:ind w:left="1440" w:hanging="360"/>
+      </w:pPr>
+      <w:rPr>
+        <w:rFonts w:ascii="Courier New" w:hAnsi="Courier New" w:hint="default"/>
+        <w:sz w:val="20"/>
+      </w:rPr>
+    </w:lvl>
+    <w:lvl w:ilvl="2" w:tentative="1">
+      <w:start w:val="1"/>
+      <w:numFmt w:val="bullet"/>
+      <w:lvlText w:val=""/>
+      <w:lvlJc w:val="left"/>
+      <w:pPr>
+        <w:tabs>
+          <w:tab w:val="num" w:pos="2160"/>
+        </w:tabs>
+        <w:ind w:left="2160" w:hanging="360"/>
+      </w:pPr>
+      <w:rPr>
+        <w:rFonts w:ascii="Wingdings" w:hAnsi="Wingdings" w:hint="default"/>
+        <w:sz w:val="20"/>
+      </w:rPr>
+    </w:lvl>
+    <w:lvl w:ilvl="3" w:tentative="1">
+      <w:start w:val="1"/>
+      <w:numFmt w:val="bullet"/>
+      <w:lvlText w:val=""/>
+      <w:lvlJc w:val="left"/>
+      <w:pPr>
+        <w:tabs>
+          <w:tab w:val="num" w:pos="2880"/>
+        </w:tabs>
+        <w:ind w:left="2880" w:hanging="360"/>
+      </w:pPr>
+      <w:rPr>
+        <w:rFonts w:ascii="Wingdings" w:hAnsi="Wingdings" w:hint="default"/>
+        <w:sz w:val="20"/>
+      </w:rPr>
+    </w:lvl>
+    <w:lvl w:ilvl="4" w:tentative="1">
+      <w:start w:val="1"/>
+      <w:numFmt w:val="bullet"/>
+      <w:lvlText w:val=""/>
+      <w:lvlJc w:val="left"/>
+      <w:pPr>
+        <w:tabs>
+          <w:tab w:val="num" w:pos="3600"/>
+        </w:tabs>
+        <w:ind w:left="3600" w:hanging="360"/>
+      </w:pPr>
+      <w:rPr>
+        <w:rFonts w:ascii="Wingdings" w:hAnsi="Wingdings" w:hint="default"/>
+        <w:sz w:val="20"/>
+      </w:rPr>
+    </w:lvl>
+    <w:lvl w:ilvl="5" w:tentative="1">
+      <w:start w:val="1"/>
+      <w:numFmt w:val="bullet"/>
+      <w:lvlText w:val=""/>
+      <w:lvlJc w:val="left"/>
+      <w:pPr>
+        <w:tabs>
+          <w:tab w:val="num" w:pos="4320"/>
+        </w:tabs>
+        <w:ind w:left="4320" w:hanging="360"/>
+      </w:pPr>
+      <w:rPr>
+        <w:rFonts w:ascii="Wingdings" w:hAnsi="Wingdings" w:hint="default"/>
+        <w:sz w:val="20"/>
+      </w:rPr>
+    </w:lvl>
+    <w:lvl w:ilvl="6" w:tentative="1">
+      <w:start w:val="1"/>
+      <w:numFmt w:val="bullet"/>
+      <w:lvlText w:val=""/>
+      <w:lvlJc w:val="left"/>
+      <w:pPr>
+        <w:tabs>
+          <w:tab w:val="num" w:pos="5040"/>
+        </w:tabs>
+        <w:ind w:left="5040" w:hanging="360"/>
+      </w:pPr>
+      <w:rPr>
+        <w:rFonts w:ascii="Wingdings" w:hAnsi="Wingdings" w:hint="default"/>
+        <w:sz w:val="20"/>
+      </w:rPr>
+    </w:lvl>
+    <w:lvl w:ilvl="7" w:tentative="1">
+      <w:start w:val="1"/>
+      <w:numFmt w:val="bullet"/>
+      <w:lvlText w:val=""/>
+      <w:lvlJc w:val="left"/>
+      <w:pPr>
+        <w:tabs>
+          <w:tab w:val="num" w:pos="5760"/>
+        </w:tabs>
+        <w:ind w:left="5760" w:hanging="360"/>
+      </w:pPr>
+      <w:rPr>
+        <w:rFonts w:ascii="Wingdings" w:hAnsi="Wingdings" w:hint="default"/>
+        <w:sz w:val="20"/>
+      </w:rPr>
+    </w:lvl>
+    <w:lvl w:ilvl="8" w:tentative="1">
+      <w:start w:val="1"/>
+      <w:numFmt w:val="bullet"/>
+      <w:lvlText w:val=""/>
+      <w:lvlJc w:val="left"/>
+      <w:pPr>
+        <w:tabs>
+          <w:tab w:val="num" w:pos="6480"/>
+        </w:tabs>
+        <w:ind w:left="6480" w:hanging="360"/>
+      </w:pPr>
+      <w:rPr>
+        <w:rFonts w:ascii="Wingdings" w:hAnsi="Wingdings" w:hint="default"/>
+        <w:sz w:val="20"/>
+      </w:rPr>
+    </w:lvl>
+  </w:abstractNum>
   <w:num w:numId="1" w16cid:durableId="1278607556">
+    <w:abstractNumId w:val="17"/>
+  </w:num>
+  <w:num w:numId="2" w16cid:durableId="2133283076">
+    <w:abstractNumId w:val="14"/>
+  </w:num>
+  <w:num w:numId="3" w16cid:durableId="154733238">
+    <w:abstractNumId w:val="3"/>
+  </w:num>
+  <w:num w:numId="4" w16cid:durableId="1432434734">
+    <w:abstractNumId w:val="19"/>
+  </w:num>
+  <w:num w:numId="5" w16cid:durableId="1742633931">
+    <w:abstractNumId w:val="4"/>
+  </w:num>
+  <w:num w:numId="6" w16cid:durableId="269162703">
+    <w:abstractNumId w:val="20"/>
+  </w:num>
+  <w:num w:numId="7" w16cid:durableId="1790584170">
+    <w:abstractNumId w:val="0"/>
+  </w:num>
+  <w:num w:numId="8" w16cid:durableId="311762569">
+    <w:abstractNumId w:val="10"/>
+  </w:num>
+  <w:num w:numId="9" w16cid:durableId="1309483310">
+    <w:abstractNumId w:val="16"/>
+  </w:num>
+  <w:num w:numId="10" w16cid:durableId="410277676">
+    <w:abstractNumId w:val="5"/>
+  </w:num>
+  <w:num w:numId="11" w16cid:durableId="25571875">
+    <w:abstractNumId w:val="21"/>
+  </w:num>
+  <w:num w:numId="12" w16cid:durableId="510609333">
+    <w:abstractNumId w:val="6"/>
+  </w:num>
+  <w:num w:numId="13" w16cid:durableId="677855334">
+    <w:abstractNumId w:val="11"/>
+  </w:num>
+  <w:num w:numId="14" w16cid:durableId="153690088">
+    <w:abstractNumId w:val="12"/>
+  </w:num>
+  <w:num w:numId="15" w16cid:durableId="1951887962">
+    <w:abstractNumId w:val="8"/>
+  </w:num>
+  <w:num w:numId="16" w16cid:durableId="1448234183">
     <w:abstractNumId w:val="2"/>
   </w:num>
-  <w:num w:numId="2" w16cid:durableId="2133283076">
+  <w:num w:numId="17" w16cid:durableId="433939077">
+    <w:abstractNumId w:val="13"/>
+  </w:num>
+  <w:num w:numId="18" w16cid:durableId="1036933908">
+    <w:abstractNumId w:val="18"/>
+  </w:num>
+  <w:num w:numId="19" w16cid:durableId="1568224964">
+    <w:abstractNumId w:val="7"/>
+  </w:num>
+  <w:num w:numId="20" w16cid:durableId="1675573288">
     <w:abstractNumId w:val="1"/>
   </w:num>
-  <w:num w:numId="3" w16cid:durableId="154733238">
-    <w:abstractNumId w:val="0"/>
+  <w:num w:numId="21" w16cid:durableId="2040155132">
+    <w:abstractNumId w:val="15"/>
+  </w:num>
+  <w:num w:numId="22" w16cid:durableId="140655847">
+    <w:abstractNumId w:val="9"/>
   </w:num>
 </w:numbering>
 </file>
@@ -1455,7 +4694,6 @@
     <w:next w:val="Normal"/>
     <w:link w:val="Heading3Char"/>
     <w:uiPriority w:val="9"/>
-    <w:semiHidden/>
     <w:unhideWhenUsed/>
     <w:qFormat/>
     <w:rsid w:val="007C5D1E"/>
@@ -1661,7 +4899,6 @@
     <w:basedOn w:val="DefaultParagraphFont"/>
     <w:link w:val="Heading3"/>
     <w:uiPriority w:val="9"/>
-    <w:semiHidden/>
     <w:rsid w:val="007C5D1E"/>
     <w:rPr>
       <w:rFonts w:asciiTheme="minorHAnsi" w:eastAsiaTheme="majorEastAsia" w:hAnsiTheme="minorHAnsi" w:cstheme="majorBidi"/>

</xml_diff>